<commit_message>
some small adjustments# 	modified:   Reading assignment/Reading assignment group 5.docx
</commit_message>
<xml_diff>
--- a/Reading assignment/Reading assignment group 5.docx
+++ b/Reading assignment/Reading assignment group 5.docx
@@ -12,43 +12,91 @@
       </w:pPr>
       <w:r>
         <w:rPr>
+          <w:b/>
+          <w:bCs/>
+          <w:noProof/>
+        </w:rPr>
+        <w:drawing>
+          <wp:anchor distT="0" distB="0" distL="114300" distR="114300" simplePos="0" relativeHeight="251659264" behindDoc="0" locked="0" layoutInCell="1" allowOverlap="1" wp14:anchorId="0C0BAD7D" wp14:editId="03BD4E6E">
+            <wp:simplePos x="0" y="0"/>
+            <wp:positionH relativeFrom="column">
+              <wp:posOffset>4343400</wp:posOffset>
+            </wp:positionH>
+            <wp:positionV relativeFrom="paragraph">
+              <wp:posOffset>-563880</wp:posOffset>
+            </wp:positionV>
+            <wp:extent cx="1297305" cy="278765"/>
+            <wp:effectExtent l="0" t="0" r="0" b="6985"/>
+            <wp:wrapNone/>
+            <wp:docPr id="1909157595" name="Afbeelding 1" descr="Afbeelding met Lettertype, tekst, Graphics, grafische vormgeving&#10;&#10;Automatisch gegenereerde beschrijving"/>
+            <wp:cNvGraphicFramePr>
+              <a:graphicFrameLocks xmlns:a="http://schemas.openxmlformats.org/drawingml/2006/main" noChangeAspect="1"/>
+            </wp:cNvGraphicFramePr>
+            <a:graphic xmlns:a="http://schemas.openxmlformats.org/drawingml/2006/main">
+              <a:graphicData uri="http://schemas.openxmlformats.org/drawingml/2006/picture">
+                <pic:pic xmlns:pic="http://schemas.openxmlformats.org/drawingml/2006/picture">
+                  <pic:nvPicPr>
+                    <pic:cNvPr id="1909157595" name="Afbeelding 1" descr="Afbeelding met Lettertype, tekst, Graphics, grafische vormgeving&#10;&#10;Automatisch gegenereerde beschrijving"/>
+                    <pic:cNvPicPr/>
+                  </pic:nvPicPr>
+                  <pic:blipFill>
+                    <a:blip r:embed="rId7" cstate="print">
+                      <a:extLst>
+                        <a:ext uri="{28A0092B-C50C-407E-A947-70E740481C1C}">
+                          <a14:useLocalDpi xmlns:a14="http://schemas.microsoft.com/office/drawing/2010/main" val="0"/>
+                        </a:ext>
+                      </a:extLst>
+                    </a:blip>
+                    <a:stretch>
+                      <a:fillRect/>
+                    </a:stretch>
+                  </pic:blipFill>
+                  <pic:spPr>
+                    <a:xfrm>
+                      <a:off x="0" y="0"/>
+                      <a:ext cx="1297305" cy="278765"/>
+                    </a:xfrm>
+                    <a:prstGeom prst="rect">
+                      <a:avLst/>
+                    </a:prstGeom>
+                  </pic:spPr>
+                </pic:pic>
+              </a:graphicData>
+            </a:graphic>
+            <wp14:sizeRelH relativeFrom="margin">
+              <wp14:pctWidth>0</wp14:pctWidth>
+            </wp14:sizeRelH>
+            <wp14:sizeRelV relativeFrom="margin">
+              <wp14:pctHeight>0</wp14:pctHeight>
+            </wp14:sizeRelV>
+          </wp:anchor>
+        </w:drawing>
+      </w:r>
+      <w:r>
+        <w:rPr>
           <w:sz w:val="32"/>
           <w:szCs w:val="32"/>
           <w:lang w:val="en-GB"/>
         </w:rPr>
-        <w:t xml:space="preserve">Reading assignment 8dm50, Jesse </w:t>
-      </w:r>
-      <w:proofErr w:type="spellStart"/>
+        <w:t>Reading assignment</w:t>
+      </w:r>
       <w:r>
         <w:rPr>
           <w:sz w:val="32"/>
           <w:szCs w:val="32"/>
           <w:lang w:val="en-GB"/>
         </w:rPr>
-        <w:t>Quadt</w:t>
-      </w:r>
-      <w:proofErr w:type="spellEnd"/>
-      <w:r>
-        <w:rPr>
-          <w:sz w:val="32"/>
-          <w:szCs w:val="32"/>
-          <w:lang w:val="en-GB"/>
-        </w:rPr>
-        <w:t xml:space="preserve"> 1416367</w:t>
+        <w:t xml:space="preserve"> – Group 5</w:t>
       </w:r>
     </w:p>
     <w:p>
       <w:pPr>
-        <w:shd w:val="clear" w:color="auto" w:fill="FFFFFF"/>
-        <w:spacing w:after="240" w:line="240" w:lineRule="auto"/>
-        <w:rPr>
-          <w:rFonts w:ascii="Segoe UI" w:eastAsia="Times New Roman" w:hAnsi="Segoe UI" w:cs="Segoe UI"/>
-          <w:color w:val="1F2328"/>
-          <w:kern w:val="0"/>
-          <w:sz w:val="24"/>
-          <w:szCs w:val="24"/>
-          <w:lang w:val="en-GB"/>
-          <w14:ligatures w14:val="none"/>
+        <w:jc w:val="both"/>
+        <w:rPr>
+          <w:rFonts w:ascii="Segoe UI" w:hAnsi="Segoe UI" w:cs="Segoe UI"/>
+          <w:sz w:val="20"/>
+          <w:szCs w:val="20"/>
+          <w:lang w:val="en-GB"/>
         </w:rPr>
       </w:pPr>
       <w:r>
@@ -56,22 +104,37 @@
           <w:rFonts w:ascii="Segoe UI" w:eastAsia="Times New Roman" w:hAnsi="Segoe UI" w:cs="Segoe UI"/>
           <w:color w:val="1F2328"/>
           <w:kern w:val="0"/>
-          <w:sz w:val="24"/>
-          <w:szCs w:val="24"/>
-          <w:lang w:val="en-GB"/>
-          <w14:ligatures w14:val="none"/>
-        </w:rPr>
-        <w:t>Once you have selected the paper, you have to write a short 800 word review that:</w:t>
+          <w:sz w:val="20"/>
+          <w:szCs w:val="20"/>
+          <w:lang w:val="en-GB"/>
+          <w14:ligatures w14:val="none"/>
+        </w:rPr>
+        <w:t>T</w:t>
+      </w:r>
+      <w:r>
+        <w:rPr>
+          <w:rFonts w:ascii="Segoe UI" w:eastAsia="Times New Roman" w:hAnsi="Segoe UI" w:cs="Segoe UI"/>
+          <w:color w:val="1F2328"/>
+          <w:kern w:val="0"/>
+          <w:sz w:val="20"/>
+          <w:szCs w:val="20"/>
+          <w:lang w:val="en-GB"/>
+          <w14:ligatures w14:val="none"/>
+        </w:rPr>
+        <w:t>he reviewed paper was by N. Wu et al., (2020). Deep Neural Networks Improve Radiologists’ Performance in Breast Cancer Screening. IEEE Transactions on Medical Imaging, vol. 39, no. 4, pp. 1184-1194, doi:10.1109/TMI.2019.2945514.</w:t>
       </w:r>
     </w:p>
     <w:p>
       <w:pPr>
         <w:shd w:val="clear" w:color="auto" w:fill="FFFFFF"/>
         <w:spacing w:before="100" w:beforeAutospacing="1" w:after="100" w:afterAutospacing="1" w:line="240" w:lineRule="auto"/>
-        <w:rPr>
-          <w:rFonts w:ascii="Segoe UI" w:eastAsia="Times New Roman" w:hAnsi="Segoe UI" w:cs="Segoe UI"/>
-          <w:color w:val="1F2328"/>
-          <w:kern w:val="0"/>
+        <w:jc w:val="both"/>
+        <w:rPr>
+          <w:rFonts w:ascii="Segoe UI" w:eastAsia="Times New Roman" w:hAnsi="Segoe UI" w:cs="Segoe UI"/>
+          <w:color w:val="1F2328"/>
+          <w:kern w:val="0"/>
+          <w:sz w:val="20"/>
+          <w:szCs w:val="20"/>
           <w:lang w:val="en-GB"/>
           <w14:ligatures w14:val="none"/>
         </w:rPr>
@@ -81,16 +144,44 @@
           <w:rFonts w:ascii="Segoe UI" w:eastAsia="Times New Roman" w:hAnsi="Segoe UI" w:cs="Segoe UI"/>
           <w:color w:val="1F2328"/>
           <w:kern w:val="0"/>
-          <w:lang w:val="en-GB"/>
-          <w14:ligatures w14:val="none"/>
-        </w:rPr>
-        <w:t xml:space="preserve">This paper introduces a neural network that is </w:t>
-      </w:r>
-      <w:r>
-        <w:rPr>
-          <w:rFonts w:ascii="Segoe UI" w:eastAsia="Times New Roman" w:hAnsi="Segoe UI" w:cs="Segoe UI"/>
-          <w:color w:val="1F2328"/>
-          <w:kern w:val="0"/>
+          <w:sz w:val="20"/>
+          <w:szCs w:val="20"/>
+          <w:lang w:val="en-GB"/>
+          <w14:ligatures w14:val="none"/>
+        </w:rPr>
+        <w:t>Th</w:t>
+      </w:r>
+      <w:r>
+        <w:rPr>
+          <w:rFonts w:ascii="Segoe UI" w:eastAsia="Times New Roman" w:hAnsi="Segoe UI" w:cs="Segoe UI"/>
+          <w:color w:val="1F2328"/>
+          <w:kern w:val="0"/>
+          <w:sz w:val="20"/>
+          <w:szCs w:val="20"/>
+          <w:lang w:val="en-GB"/>
+          <w14:ligatures w14:val="none"/>
+        </w:rPr>
+        <w:t>e</w:t>
+      </w:r>
+      <w:r>
+        <w:rPr>
+          <w:rFonts w:ascii="Segoe UI" w:eastAsia="Times New Roman" w:hAnsi="Segoe UI" w:cs="Segoe UI"/>
+          <w:color w:val="1F2328"/>
+          <w:kern w:val="0"/>
+          <w:sz w:val="20"/>
+          <w:szCs w:val="20"/>
+          <w:lang w:val="en-GB"/>
+          <w14:ligatures w14:val="none"/>
+        </w:rPr>
+        <w:t xml:space="preserve"> paper introduces a neural network that is </w:t>
+      </w:r>
+      <w:r>
+        <w:rPr>
+          <w:rFonts w:ascii="Segoe UI" w:eastAsia="Times New Roman" w:hAnsi="Segoe UI" w:cs="Segoe UI"/>
+          <w:color w:val="1F2328"/>
+          <w:kern w:val="0"/>
+          <w:sz w:val="20"/>
+          <w:szCs w:val="20"/>
           <w:lang w:val="en-GB"/>
           <w14:ligatures w14:val="none"/>
         </w:rPr>
@@ -101,6 +192,8 @@
           <w:rFonts w:ascii="Segoe UI" w:eastAsia="Times New Roman" w:hAnsi="Segoe UI" w:cs="Segoe UI"/>
           <w:color w:val="1F2328"/>
           <w:kern w:val="0"/>
+          <w:sz w:val="20"/>
+          <w:szCs w:val="20"/>
           <w:lang w:val="en-GB"/>
           <w14:ligatures w14:val="none"/>
         </w:rPr>
@@ -111,6 +204,8 @@
           <w:rFonts w:ascii="Segoe UI" w:eastAsia="Times New Roman" w:hAnsi="Segoe UI" w:cs="Segoe UI"/>
           <w:color w:val="1F2328"/>
           <w:kern w:val="0"/>
+          <w:sz w:val="20"/>
+          <w:szCs w:val="20"/>
           <w:lang w:val="en-GB"/>
           <w14:ligatures w14:val="none"/>
         </w:rPr>
@@ -121,6 +216,8 @@
           <w:rFonts w:ascii="Segoe UI" w:eastAsia="Times New Roman" w:hAnsi="Segoe UI" w:cs="Segoe UI"/>
           <w:color w:val="1F2328"/>
           <w:kern w:val="0"/>
+          <w:sz w:val="20"/>
+          <w:szCs w:val="20"/>
           <w:lang w:val="en-GB"/>
           <w14:ligatures w14:val="none"/>
         </w:rPr>
@@ -131,36 +228,104 @@
           <w:rFonts w:ascii="Segoe UI" w:eastAsia="Times New Roman" w:hAnsi="Segoe UI" w:cs="Segoe UI"/>
           <w:color w:val="1F2328"/>
           <w:kern w:val="0"/>
-          <w:lang w:val="en-GB"/>
-          <w14:ligatures w14:val="none"/>
-        </w:rPr>
-        <w:t xml:space="preserve"> to reach the best area under the curve (for the ROC curve</w:t>
-      </w:r>
-      <w:r>
-        <w:rPr>
-          <w:rFonts w:ascii="Segoe UI" w:eastAsia="Times New Roman" w:hAnsi="Segoe UI" w:cs="Segoe UI"/>
-          <w:color w:val="1F2328"/>
-          <w:kern w:val="0"/>
-          <w:lang w:val="en-GB"/>
-          <w14:ligatures w14:val="none"/>
-        </w:rPr>
-        <w:t>s</w:t>
-      </w:r>
-      <w:r>
-        <w:rPr>
-          <w:rFonts w:ascii="Segoe UI" w:eastAsia="Times New Roman" w:hAnsi="Segoe UI" w:cs="Segoe UI"/>
-          <w:color w:val="1F2328"/>
-          <w:kern w:val="0"/>
-          <w:lang w:val="en-GB"/>
-          <w14:ligatures w14:val="none"/>
-        </w:rPr>
-        <w:t>)</w:t>
-      </w:r>
-      <w:r>
-        <w:rPr>
-          <w:rFonts w:ascii="Segoe UI" w:eastAsia="Times New Roman" w:hAnsi="Segoe UI" w:cs="Segoe UI"/>
-          <w:color w:val="1F2328"/>
-          <w:kern w:val="0"/>
+          <w:sz w:val="20"/>
+          <w:szCs w:val="20"/>
+          <w:lang w:val="en-GB"/>
+          <w14:ligatures w14:val="none"/>
+        </w:rPr>
+        <w:t xml:space="preserve"> to reach the best </w:t>
+      </w:r>
+      <w:r>
+        <w:rPr>
+          <w:rFonts w:ascii="Segoe UI" w:eastAsia="Times New Roman" w:hAnsi="Segoe UI" w:cs="Segoe UI"/>
+          <w:color w:val="1F2328"/>
+          <w:kern w:val="0"/>
+          <w:sz w:val="20"/>
+          <w:szCs w:val="20"/>
+          <w:lang w:val="en-GB"/>
+          <w14:ligatures w14:val="none"/>
+        </w:rPr>
+        <w:t>A</w:t>
+      </w:r>
+      <w:r>
+        <w:rPr>
+          <w:rFonts w:ascii="Segoe UI" w:eastAsia="Times New Roman" w:hAnsi="Segoe UI" w:cs="Segoe UI"/>
+          <w:color w:val="1F2328"/>
+          <w:kern w:val="0"/>
+          <w:sz w:val="20"/>
+          <w:szCs w:val="20"/>
+          <w:lang w:val="en-GB"/>
+          <w14:ligatures w14:val="none"/>
+        </w:rPr>
+        <w:t xml:space="preserve">rea </w:t>
+      </w:r>
+      <w:r>
+        <w:rPr>
+          <w:rFonts w:ascii="Segoe UI" w:eastAsia="Times New Roman" w:hAnsi="Segoe UI" w:cs="Segoe UI"/>
+          <w:color w:val="1F2328"/>
+          <w:kern w:val="0"/>
+          <w:sz w:val="20"/>
+          <w:szCs w:val="20"/>
+          <w:lang w:val="en-GB"/>
+          <w14:ligatures w14:val="none"/>
+        </w:rPr>
+        <w:t>U</w:t>
+      </w:r>
+      <w:r>
+        <w:rPr>
+          <w:rFonts w:ascii="Segoe UI" w:eastAsia="Times New Roman" w:hAnsi="Segoe UI" w:cs="Segoe UI"/>
+          <w:color w:val="1F2328"/>
+          <w:kern w:val="0"/>
+          <w:sz w:val="20"/>
+          <w:szCs w:val="20"/>
+          <w:lang w:val="en-GB"/>
+          <w14:ligatures w14:val="none"/>
+        </w:rPr>
+        <w:t xml:space="preserve">nder the </w:t>
+      </w:r>
+      <w:r>
+        <w:rPr>
+          <w:rFonts w:ascii="Segoe UI" w:eastAsia="Times New Roman" w:hAnsi="Segoe UI" w:cs="Segoe UI"/>
+          <w:color w:val="1F2328"/>
+          <w:kern w:val="0"/>
+          <w:sz w:val="20"/>
+          <w:szCs w:val="20"/>
+          <w:lang w:val="en-GB"/>
+          <w14:ligatures w14:val="none"/>
+        </w:rPr>
+        <w:t>C</w:t>
+      </w:r>
+      <w:r>
+        <w:rPr>
+          <w:rFonts w:ascii="Segoe UI" w:eastAsia="Times New Roman" w:hAnsi="Segoe UI" w:cs="Segoe UI"/>
+          <w:color w:val="1F2328"/>
+          <w:kern w:val="0"/>
+          <w:sz w:val="20"/>
+          <w:szCs w:val="20"/>
+          <w:lang w:val="en-GB"/>
+          <w14:ligatures w14:val="none"/>
+        </w:rPr>
+        <w:t>urve</w:t>
+      </w:r>
+      <w:r>
+        <w:rPr>
+          <w:rFonts w:ascii="Segoe UI" w:eastAsia="Times New Roman" w:hAnsi="Segoe UI" w:cs="Segoe UI"/>
+          <w:color w:val="1F2328"/>
+          <w:kern w:val="0"/>
+          <w:sz w:val="20"/>
+          <w:szCs w:val="20"/>
+          <w:lang w:val="en-GB"/>
+          <w14:ligatures w14:val="none"/>
+        </w:rPr>
+        <w:t xml:space="preserve"> (AUC)</w:t>
+      </w:r>
+      <w:r>
+        <w:rPr>
+          <w:rFonts w:ascii="Segoe UI" w:eastAsia="Times New Roman" w:hAnsi="Segoe UI" w:cs="Segoe UI"/>
+          <w:color w:val="1F2328"/>
+          <w:kern w:val="0"/>
+          <w:sz w:val="20"/>
+          <w:szCs w:val="20"/>
           <w:lang w:val="en-GB"/>
           <w14:ligatures w14:val="none"/>
         </w:rPr>
@@ -171,6 +336,8 @@
           <w:rFonts w:ascii="Segoe UI" w:eastAsia="Times New Roman" w:hAnsi="Segoe UI" w:cs="Segoe UI"/>
           <w:color w:val="1F2328"/>
           <w:kern w:val="0"/>
+          <w:sz w:val="20"/>
+          <w:szCs w:val="20"/>
           <w:lang w:val="en-GB"/>
           <w14:ligatures w14:val="none"/>
         </w:rPr>
@@ -181,6 +348,8 @@
           <w:rFonts w:ascii="Segoe UI" w:eastAsia="Times New Roman" w:hAnsi="Segoe UI" w:cs="Segoe UI"/>
           <w:color w:val="1F2328"/>
           <w:kern w:val="0"/>
+          <w:sz w:val="20"/>
+          <w:szCs w:val="20"/>
           <w:lang w:val="en-GB"/>
           <w14:ligatures w14:val="none"/>
         </w:rPr>
@@ -191,6 +360,8 @@
           <w:rFonts w:ascii="Segoe UI" w:eastAsia="Times New Roman" w:hAnsi="Segoe UI" w:cs="Segoe UI"/>
           <w:color w:val="1F2328"/>
           <w:kern w:val="0"/>
+          <w:sz w:val="20"/>
+          <w:szCs w:val="20"/>
           <w:lang w:val="en-GB"/>
           <w14:ligatures w14:val="none"/>
         </w:rPr>
@@ -201,6 +372,8 @@
           <w:rFonts w:ascii="Segoe UI" w:eastAsia="Times New Roman" w:hAnsi="Segoe UI" w:cs="Segoe UI"/>
           <w:color w:val="1F2328"/>
           <w:kern w:val="0"/>
+          <w:sz w:val="20"/>
+          <w:szCs w:val="20"/>
           <w:lang w:val="en-GB"/>
           <w14:ligatures w14:val="none"/>
         </w:rPr>
@@ -211,6 +384,8 @@
           <w:rFonts w:ascii="Segoe UI" w:eastAsia="Times New Roman" w:hAnsi="Segoe UI" w:cs="Segoe UI"/>
           <w:color w:val="1F2328"/>
           <w:kern w:val="0"/>
+          <w:sz w:val="20"/>
+          <w:szCs w:val="20"/>
           <w:lang w:val="en-GB"/>
           <w14:ligatures w14:val="none"/>
         </w:rPr>
@@ -221,6 +396,8 @@
           <w:rFonts w:ascii="Segoe UI" w:eastAsia="Times New Roman" w:hAnsi="Segoe UI" w:cs="Segoe UI"/>
           <w:color w:val="1F2328"/>
           <w:kern w:val="0"/>
+          <w:sz w:val="20"/>
+          <w:szCs w:val="20"/>
           <w:lang w:val="en-GB"/>
           <w14:ligatures w14:val="none"/>
         </w:rPr>
@@ -231,6 +408,8 @@
           <w:rFonts w:ascii="Segoe UI" w:eastAsia="Times New Roman" w:hAnsi="Segoe UI" w:cs="Segoe UI"/>
           <w:color w:val="1F2328"/>
           <w:kern w:val="0"/>
+          <w:sz w:val="20"/>
+          <w:szCs w:val="20"/>
           <w:lang w:val="en-GB"/>
           <w14:ligatures w14:val="none"/>
         </w:rPr>
@@ -241,16 +420,20 @@
           <w:rFonts w:ascii="Segoe UI" w:eastAsia="Times New Roman" w:hAnsi="Segoe UI" w:cs="Segoe UI"/>
           <w:color w:val="1F2328"/>
           <w:kern w:val="0"/>
-          <w:lang w:val="en-GB"/>
-          <w14:ligatures w14:val="none"/>
-        </w:rPr>
-        <w:t xml:space="preserve"> (the risk of)</w:t>
-      </w:r>
-      <w:r>
-        <w:rPr>
-          <w:rFonts w:ascii="Segoe UI" w:eastAsia="Times New Roman" w:hAnsi="Segoe UI" w:cs="Segoe UI"/>
-          <w:color w:val="1F2328"/>
-          <w:kern w:val="0"/>
+          <w:sz w:val="20"/>
+          <w:szCs w:val="20"/>
+          <w:lang w:val="en-GB"/>
+          <w14:ligatures w14:val="none"/>
+        </w:rPr>
+        <w:t>,</w:t>
+      </w:r>
+      <w:r>
+        <w:rPr>
+          <w:rFonts w:ascii="Segoe UI" w:eastAsia="Times New Roman" w:hAnsi="Segoe UI" w:cs="Segoe UI"/>
+          <w:color w:val="1F2328"/>
+          <w:kern w:val="0"/>
+          <w:sz w:val="20"/>
+          <w:szCs w:val="20"/>
           <w:lang w:val="en-GB"/>
           <w14:ligatures w14:val="none"/>
         </w:rPr>
@@ -261,6 +444,8 @@
           <w:rFonts w:ascii="Segoe UI" w:eastAsia="Times New Roman" w:hAnsi="Segoe UI" w:cs="Segoe UI"/>
           <w:color w:val="1F2328"/>
           <w:kern w:val="0"/>
+          <w:sz w:val="20"/>
+          <w:szCs w:val="20"/>
           <w:lang w:val="en-GB"/>
           <w14:ligatures w14:val="none"/>
         </w:rPr>
@@ -271,16 +456,32 @@
           <w:rFonts w:ascii="Segoe UI" w:eastAsia="Times New Roman" w:hAnsi="Segoe UI" w:cs="Segoe UI"/>
           <w:color w:val="1F2328"/>
           <w:kern w:val="0"/>
-          <w:lang w:val="en-GB"/>
-          <w14:ligatures w14:val="none"/>
-        </w:rPr>
-        <w:t xml:space="preserve"> (biopsies)</w:t>
-      </w:r>
-      <w:r>
-        <w:rPr>
-          <w:rFonts w:ascii="Segoe UI" w:eastAsia="Times New Roman" w:hAnsi="Segoe UI" w:cs="Segoe UI"/>
-          <w:color w:val="1F2328"/>
-          <w:kern w:val="0"/>
+          <w:sz w:val="20"/>
+          <w:szCs w:val="20"/>
+          <w:lang w:val="en-GB"/>
+          <w14:ligatures w14:val="none"/>
+        </w:rPr>
+        <w:t xml:space="preserve"> </w:t>
+      </w:r>
+      <w:r>
+        <w:rPr>
+          <w:rFonts w:ascii="Segoe UI" w:eastAsia="Times New Roman" w:hAnsi="Segoe UI" w:cs="Segoe UI"/>
+          <w:color w:val="1F2328"/>
+          <w:kern w:val="0"/>
+          <w:sz w:val="20"/>
+          <w:szCs w:val="20"/>
+          <w:lang w:val="en-GB"/>
+          <w14:ligatures w14:val="none"/>
+        </w:rPr>
+        <w:t>like a needle biopsy</w:t>
+      </w:r>
+      <w:r>
+        <w:rPr>
+          <w:rFonts w:ascii="Segoe UI" w:eastAsia="Times New Roman" w:hAnsi="Segoe UI" w:cs="Segoe UI"/>
+          <w:color w:val="1F2328"/>
+          <w:kern w:val="0"/>
+          <w:sz w:val="20"/>
+          <w:szCs w:val="20"/>
           <w:lang w:val="en-GB"/>
           <w14:ligatures w14:val="none"/>
         </w:rPr>
@@ -291,6 +492,8 @@
           <w:rFonts w:ascii="Segoe UI" w:eastAsia="Times New Roman" w:hAnsi="Segoe UI" w:cs="Segoe UI"/>
           <w:color w:val="1F2328"/>
           <w:kern w:val="0"/>
+          <w:sz w:val="20"/>
+          <w:szCs w:val="20"/>
           <w:lang w:val="en-GB"/>
           <w14:ligatures w14:val="none"/>
         </w:rPr>
@@ -301,6 +504,8 @@
           <w:rFonts w:ascii="Segoe UI" w:eastAsia="Times New Roman" w:hAnsi="Segoe UI" w:cs="Segoe UI"/>
           <w:color w:val="1F2328"/>
           <w:kern w:val="0"/>
+          <w:sz w:val="20"/>
+          <w:szCs w:val="20"/>
           <w:lang w:val="en-GB"/>
           <w14:ligatures w14:val="none"/>
         </w:rPr>
@@ -311,10 +516,13 @@
       <w:pPr>
         <w:shd w:val="clear" w:color="auto" w:fill="FFFFFF"/>
         <w:spacing w:before="60" w:after="100" w:afterAutospacing="1" w:line="240" w:lineRule="auto"/>
-        <w:rPr>
-          <w:rFonts w:ascii="Segoe UI" w:eastAsia="Times New Roman" w:hAnsi="Segoe UI" w:cs="Segoe UI"/>
-          <w:color w:val="1F2328"/>
-          <w:kern w:val="0"/>
+        <w:jc w:val="both"/>
+        <w:rPr>
+          <w:rFonts w:ascii="Segoe UI" w:eastAsia="Times New Roman" w:hAnsi="Segoe UI" w:cs="Segoe UI"/>
+          <w:color w:val="1F2328"/>
+          <w:kern w:val="0"/>
+          <w:sz w:val="20"/>
+          <w:szCs w:val="20"/>
           <w:lang w:val="en-GB"/>
           <w14:ligatures w14:val="none"/>
         </w:rPr>
@@ -324,56 +532,188 @@
           <w:rFonts w:ascii="Segoe UI" w:eastAsia="Times New Roman" w:hAnsi="Segoe UI" w:cs="Segoe UI"/>
           <w:color w:val="1F2328"/>
           <w:kern w:val="0"/>
-          <w:lang w:val="en-GB"/>
-          <w14:ligatures w14:val="none"/>
-        </w:rPr>
-        <w:t xml:space="preserve">This paper uses </w:t>
-      </w:r>
-      <w:r>
-        <w:rPr>
-          <w:rFonts w:ascii="Segoe UI" w:eastAsia="Times New Roman" w:hAnsi="Segoe UI" w:cs="Segoe UI"/>
-          <w:color w:val="1F2328"/>
-          <w:kern w:val="0"/>
-          <w:lang w:val="en-GB"/>
-          <w14:ligatures w14:val="none"/>
-        </w:rPr>
-        <w:t>various</w:t>
-      </w:r>
-      <w:r>
-        <w:rPr>
-          <w:rFonts w:ascii="Segoe UI" w:eastAsia="Times New Roman" w:hAnsi="Segoe UI" w:cs="Segoe UI"/>
-          <w:color w:val="1F2328"/>
-          <w:kern w:val="0"/>
-          <w:lang w:val="en-GB"/>
-          <w14:ligatures w14:val="none"/>
-        </w:rPr>
-        <w:t xml:space="preserve"> machine learning methods to acquire the best predictive capacities. </w:t>
-      </w:r>
-      <w:r>
-        <w:rPr>
-          <w:rFonts w:ascii="Segoe UI" w:eastAsia="Times New Roman" w:hAnsi="Segoe UI" w:cs="Segoe UI"/>
-          <w:color w:val="1F2328"/>
-          <w:kern w:val="0"/>
-          <w:lang w:val="en-GB"/>
-          <w14:ligatures w14:val="none"/>
-        </w:rPr>
-        <w:t>The basis is a convolutional neural network, wh</w:t>
-      </w:r>
-      <w:r>
-        <w:rPr>
-          <w:rFonts w:ascii="Segoe UI" w:eastAsia="Times New Roman" w:hAnsi="Segoe UI" w:cs="Segoe UI"/>
-          <w:color w:val="1F2328"/>
-          <w:kern w:val="0"/>
-          <w:lang w:val="en-GB"/>
-          <w14:ligatures w14:val="none"/>
-        </w:rPr>
-        <w:t xml:space="preserve">ere multiple structures of the network are tested (different ways of connecting the input images). </w:t>
-      </w:r>
-      <w:r>
-        <w:rPr>
-          <w:rFonts w:ascii="Segoe UI" w:eastAsia="Times New Roman" w:hAnsi="Segoe UI" w:cs="Segoe UI"/>
-          <w:color w:val="1F2328"/>
-          <w:kern w:val="0"/>
+          <w:sz w:val="20"/>
+          <w:szCs w:val="20"/>
+          <w:lang w:val="en-GB"/>
+          <w14:ligatures w14:val="none"/>
+        </w:rPr>
+        <w:t>V</w:t>
+      </w:r>
+      <w:r>
+        <w:rPr>
+          <w:rFonts w:ascii="Segoe UI" w:eastAsia="Times New Roman" w:hAnsi="Segoe UI" w:cs="Segoe UI"/>
+          <w:color w:val="1F2328"/>
+          <w:kern w:val="0"/>
+          <w:sz w:val="20"/>
+          <w:szCs w:val="20"/>
+          <w:lang w:val="en-GB"/>
+          <w14:ligatures w14:val="none"/>
+        </w:rPr>
+        <w:t>arious</w:t>
+      </w:r>
+      <w:r>
+        <w:rPr>
+          <w:rFonts w:ascii="Segoe UI" w:eastAsia="Times New Roman" w:hAnsi="Segoe UI" w:cs="Segoe UI"/>
+          <w:color w:val="1F2328"/>
+          <w:kern w:val="0"/>
+          <w:sz w:val="20"/>
+          <w:szCs w:val="20"/>
+          <w:lang w:val="en-GB"/>
+          <w14:ligatures w14:val="none"/>
+        </w:rPr>
+        <w:t xml:space="preserve"> machine learning methods </w:t>
+      </w:r>
+      <w:r>
+        <w:rPr>
+          <w:rFonts w:ascii="Segoe UI" w:eastAsia="Times New Roman" w:hAnsi="Segoe UI" w:cs="Segoe UI"/>
+          <w:color w:val="1F2328"/>
+          <w:kern w:val="0"/>
+          <w:sz w:val="20"/>
+          <w:szCs w:val="20"/>
+          <w:lang w:val="en-GB"/>
+          <w14:ligatures w14:val="none"/>
+        </w:rPr>
+        <w:t xml:space="preserve">are used </w:t>
+      </w:r>
+      <w:r>
+        <w:rPr>
+          <w:rFonts w:ascii="Segoe UI" w:eastAsia="Times New Roman" w:hAnsi="Segoe UI" w:cs="Segoe UI"/>
+          <w:color w:val="1F2328"/>
+          <w:kern w:val="0"/>
+          <w:sz w:val="20"/>
+          <w:szCs w:val="20"/>
+          <w:lang w:val="en-GB"/>
+          <w14:ligatures w14:val="none"/>
+        </w:rPr>
+        <w:t xml:space="preserve">to acquire the best predictive capacities. </w:t>
+      </w:r>
+      <w:r>
+        <w:rPr>
+          <w:rFonts w:ascii="Segoe UI" w:eastAsia="Times New Roman" w:hAnsi="Segoe UI" w:cs="Segoe UI"/>
+          <w:color w:val="1F2328"/>
+          <w:kern w:val="0"/>
+          <w:sz w:val="20"/>
+          <w:szCs w:val="20"/>
+          <w:lang w:val="en-GB"/>
+          <w14:ligatures w14:val="none"/>
+        </w:rPr>
+        <w:t>The basis is a convolutional neural network</w:t>
+      </w:r>
+      <w:r>
+        <w:rPr>
+          <w:rFonts w:ascii="Segoe UI" w:eastAsia="Times New Roman" w:hAnsi="Segoe UI" w:cs="Segoe UI"/>
+          <w:color w:val="1F2328"/>
+          <w:kern w:val="0"/>
+          <w:sz w:val="20"/>
+          <w:szCs w:val="20"/>
+          <w:lang w:val="en-GB"/>
+          <w14:ligatures w14:val="none"/>
+        </w:rPr>
+        <w:t xml:space="preserve"> (CNN)</w:t>
+      </w:r>
+      <w:r>
+        <w:rPr>
+          <w:rFonts w:ascii="Segoe UI" w:eastAsia="Times New Roman" w:hAnsi="Segoe UI" w:cs="Segoe UI"/>
+          <w:color w:val="1F2328"/>
+          <w:kern w:val="0"/>
+          <w:sz w:val="20"/>
+          <w:szCs w:val="20"/>
+          <w:lang w:val="en-GB"/>
+          <w14:ligatures w14:val="none"/>
+        </w:rPr>
+        <w:t>, wh</w:t>
+      </w:r>
+      <w:r>
+        <w:rPr>
+          <w:rFonts w:ascii="Segoe UI" w:eastAsia="Times New Roman" w:hAnsi="Segoe UI" w:cs="Segoe UI"/>
+          <w:color w:val="1F2328"/>
+          <w:kern w:val="0"/>
+          <w:sz w:val="20"/>
+          <w:szCs w:val="20"/>
+          <w:lang w:val="en-GB"/>
+          <w14:ligatures w14:val="none"/>
+        </w:rPr>
+        <w:t>ere multiple structures of the network are tested</w:t>
+      </w:r>
+      <w:r>
+        <w:rPr>
+          <w:rFonts w:ascii="Segoe UI" w:eastAsia="Times New Roman" w:hAnsi="Segoe UI" w:cs="Segoe UI"/>
+          <w:color w:val="1F2328"/>
+          <w:kern w:val="0"/>
+          <w:sz w:val="20"/>
+          <w:szCs w:val="20"/>
+          <w:lang w:val="en-GB"/>
+          <w14:ligatures w14:val="none"/>
+        </w:rPr>
+        <w:t xml:space="preserve"> using </w:t>
+      </w:r>
+      <w:r>
+        <w:rPr>
+          <w:rFonts w:ascii="Segoe UI" w:eastAsia="Times New Roman" w:hAnsi="Segoe UI" w:cs="Segoe UI"/>
+          <w:color w:val="1F2328"/>
+          <w:kern w:val="0"/>
+          <w:sz w:val="20"/>
+          <w:szCs w:val="20"/>
+          <w:lang w:val="en-GB"/>
+          <w14:ligatures w14:val="none"/>
+        </w:rPr>
+        <w:t>different ways of connecting</w:t>
+      </w:r>
+      <w:r>
+        <w:rPr>
+          <w:rFonts w:ascii="Segoe UI" w:eastAsia="Times New Roman" w:hAnsi="Segoe UI" w:cs="Segoe UI"/>
+          <w:color w:val="1F2328"/>
+          <w:kern w:val="0"/>
+          <w:sz w:val="20"/>
+          <w:szCs w:val="20"/>
+          <w:lang w:val="en-GB"/>
+          <w14:ligatures w14:val="none"/>
+        </w:rPr>
+        <w:t xml:space="preserve"> the</w:t>
+      </w:r>
+      <w:r>
+        <w:rPr>
+          <w:rFonts w:ascii="Segoe UI" w:eastAsia="Times New Roman" w:hAnsi="Segoe UI" w:cs="Segoe UI"/>
+          <w:color w:val="1F2328"/>
+          <w:kern w:val="0"/>
+          <w:sz w:val="20"/>
+          <w:szCs w:val="20"/>
+          <w:lang w:val="en-GB"/>
+          <w14:ligatures w14:val="none"/>
+        </w:rPr>
+        <w:t xml:space="preserve"> different </w:t>
+      </w:r>
+      <w:r>
+        <w:rPr>
+          <w:rFonts w:ascii="Segoe UI" w:eastAsia="Times New Roman" w:hAnsi="Segoe UI" w:cs="Segoe UI"/>
+          <w:color w:val="1F2328"/>
+          <w:kern w:val="0"/>
+          <w:sz w:val="20"/>
+          <w:szCs w:val="20"/>
+          <w:lang w:val="en-GB"/>
+          <w14:ligatures w14:val="none"/>
+        </w:rPr>
+        <w:t>screening mammography views</w:t>
+      </w:r>
+      <w:r>
+        <w:rPr>
+          <w:rFonts w:ascii="Segoe UI" w:eastAsia="Times New Roman" w:hAnsi="Segoe UI" w:cs="Segoe UI"/>
+          <w:color w:val="1F2328"/>
+          <w:kern w:val="0"/>
+          <w:sz w:val="20"/>
+          <w:szCs w:val="20"/>
+          <w:lang w:val="en-GB"/>
+          <w14:ligatures w14:val="none"/>
+        </w:rPr>
+        <w:t xml:space="preserve">. </w:t>
+      </w:r>
+      <w:r>
+        <w:rPr>
+          <w:rFonts w:ascii="Segoe UI" w:eastAsia="Times New Roman" w:hAnsi="Segoe UI" w:cs="Segoe UI"/>
+          <w:color w:val="1F2328"/>
+          <w:kern w:val="0"/>
+          <w:sz w:val="20"/>
+          <w:szCs w:val="20"/>
           <w:lang w:val="en-GB"/>
           <w14:ligatures w14:val="none"/>
         </w:rPr>
@@ -384,6 +724,8 @@
           <w:rFonts w:ascii="Segoe UI" w:eastAsia="Times New Roman" w:hAnsi="Segoe UI" w:cs="Segoe UI"/>
           <w:color w:val="1F2328"/>
           <w:kern w:val="0"/>
+          <w:sz w:val="20"/>
+          <w:szCs w:val="20"/>
           <w:lang w:val="en-GB"/>
           <w14:ligatures w14:val="none"/>
         </w:rPr>
@@ -394,6 +736,8 @@
           <w:rFonts w:ascii="Segoe UI" w:eastAsia="Times New Roman" w:hAnsi="Segoe UI" w:cs="Segoe UI"/>
           <w:color w:val="1F2328"/>
           <w:kern w:val="0"/>
+          <w:sz w:val="20"/>
+          <w:szCs w:val="20"/>
           <w:lang w:val="en-GB"/>
           <w14:ligatures w14:val="none"/>
         </w:rPr>
@@ -404,6 +748,8 @@
           <w:rFonts w:ascii="Segoe UI" w:eastAsia="Times New Roman" w:hAnsi="Segoe UI" w:cs="Segoe UI"/>
           <w:color w:val="1F2328"/>
           <w:kern w:val="0"/>
+          <w:sz w:val="20"/>
+          <w:szCs w:val="20"/>
           <w:lang w:val="en-GB"/>
           <w14:ligatures w14:val="none"/>
         </w:rPr>
@@ -414,6 +760,8 @@
           <w:rFonts w:ascii="Segoe UI" w:eastAsia="Times New Roman" w:hAnsi="Segoe UI" w:cs="Segoe UI"/>
           <w:color w:val="1F2328"/>
           <w:kern w:val="0"/>
+          <w:sz w:val="20"/>
+          <w:szCs w:val="20"/>
           <w:lang w:val="en-GB"/>
           <w14:ligatures w14:val="none"/>
         </w:rPr>
@@ -424,6 +772,8 @@
           <w:rFonts w:ascii="Segoe UI" w:eastAsia="Times New Roman" w:hAnsi="Segoe UI" w:cs="Segoe UI"/>
           <w:color w:val="1F2328"/>
           <w:kern w:val="0"/>
+          <w:sz w:val="20"/>
+          <w:szCs w:val="20"/>
           <w:lang w:val="en-GB"/>
           <w14:ligatures w14:val="none"/>
         </w:rPr>
@@ -435,6 +785,8 @@
           <w:rFonts w:ascii="Segoe UI" w:eastAsia="Times New Roman" w:hAnsi="Segoe UI" w:cs="Segoe UI"/>
           <w:color w:val="1F2328"/>
           <w:kern w:val="0"/>
+          <w:sz w:val="20"/>
+          <w:szCs w:val="20"/>
           <w:lang w:val="en-GB"/>
           <w14:ligatures w14:val="none"/>
         </w:rPr>
@@ -446,16 +798,20 @@
           <w:rFonts w:ascii="Segoe UI" w:eastAsia="Times New Roman" w:hAnsi="Segoe UI" w:cs="Segoe UI"/>
           <w:color w:val="1F2328"/>
           <w:kern w:val="0"/>
-          <w:lang w:val="en-GB"/>
-          <w14:ligatures w14:val="none"/>
-        </w:rPr>
-        <w:t xml:space="preserve"> function is used to get probability densities for the </w:t>
-      </w:r>
-      <w:r>
-        <w:rPr>
-          <w:rFonts w:ascii="Segoe UI" w:eastAsia="Times New Roman" w:hAnsi="Segoe UI" w:cs="Segoe UI"/>
-          <w:color w:val="1F2328"/>
-          <w:kern w:val="0"/>
+          <w:sz w:val="20"/>
+          <w:szCs w:val="20"/>
+          <w:lang w:val="en-GB"/>
+          <w14:ligatures w14:val="none"/>
+        </w:rPr>
+        <w:t xml:space="preserve"> function is used to get probability densities for </w:t>
+      </w:r>
+      <w:r>
+        <w:rPr>
+          <w:rFonts w:ascii="Segoe UI" w:eastAsia="Times New Roman" w:hAnsi="Segoe UI" w:cs="Segoe UI"/>
+          <w:color w:val="1F2328"/>
+          <w:kern w:val="0"/>
+          <w:sz w:val="20"/>
+          <w:szCs w:val="20"/>
           <w:lang w:val="en-GB"/>
           <w14:ligatures w14:val="none"/>
         </w:rPr>
@@ -466,26 +822,68 @@
           <w:rFonts w:ascii="Segoe UI" w:eastAsia="Times New Roman" w:hAnsi="Segoe UI" w:cs="Segoe UI"/>
           <w:color w:val="1F2328"/>
           <w:kern w:val="0"/>
-          <w:lang w:val="en-GB"/>
-          <w14:ligatures w14:val="none"/>
-        </w:rPr>
-        <w:t xml:space="preserve"> classes (right/left side</w:t>
-      </w:r>
-      <w:r>
-        <w:rPr>
-          <w:rFonts w:ascii="Segoe UI" w:eastAsia="Times New Roman" w:hAnsi="Segoe UI" w:cs="Segoe UI"/>
-          <w:color w:val="1F2328"/>
-          <w:kern w:val="0"/>
-          <w:lang w:val="en-GB"/>
-          <w14:ligatures w14:val="none"/>
-        </w:rPr>
-        <w:t xml:space="preserve"> &amp; </w:t>
-      </w:r>
-      <w:r>
-        <w:rPr>
-          <w:rFonts w:ascii="Segoe UI" w:eastAsia="Times New Roman" w:hAnsi="Segoe UI" w:cs="Segoe UI"/>
-          <w:color w:val="1F2328"/>
-          <w:kern w:val="0"/>
+          <w:sz w:val="20"/>
+          <w:szCs w:val="20"/>
+          <w:lang w:val="en-GB"/>
+          <w14:ligatures w14:val="none"/>
+        </w:rPr>
+        <w:t xml:space="preserve"> classes</w:t>
+      </w:r>
+      <w:r>
+        <w:rPr>
+          <w:rFonts w:ascii="Segoe UI" w:eastAsia="Times New Roman" w:hAnsi="Segoe UI" w:cs="Segoe UI"/>
+          <w:color w:val="1F2328"/>
+          <w:kern w:val="0"/>
+          <w:sz w:val="20"/>
+          <w:szCs w:val="20"/>
+          <w:lang w:val="en-GB"/>
+          <w14:ligatures w14:val="none"/>
+        </w:rPr>
+        <w:t xml:space="preserve">, labelled as; </w:t>
+      </w:r>
+      <w:r>
+        <w:rPr>
+          <w:rFonts w:ascii="Segoe UI" w:eastAsia="Times New Roman" w:hAnsi="Segoe UI" w:cs="Segoe UI"/>
+          <w:color w:val="1F2328"/>
+          <w:kern w:val="0"/>
+          <w:sz w:val="20"/>
+          <w:szCs w:val="20"/>
+          <w:lang w:val="en-GB"/>
+          <w14:ligatures w14:val="none"/>
+        </w:rPr>
+        <w:t>right/left sid</w:t>
+      </w:r>
+      <w:r>
+        <w:rPr>
+          <w:rFonts w:ascii="Segoe UI" w:eastAsia="Times New Roman" w:hAnsi="Segoe UI" w:cs="Segoe UI"/>
+          <w:color w:val="1F2328"/>
+          <w:kern w:val="0"/>
+          <w:sz w:val="20"/>
+          <w:szCs w:val="20"/>
+          <w:lang w:val="en-GB"/>
+          <w14:ligatures w14:val="none"/>
+        </w:rPr>
+        <w:t>e and</w:t>
+      </w:r>
+      <w:r>
+        <w:rPr>
+          <w:rFonts w:ascii="Segoe UI" w:eastAsia="Times New Roman" w:hAnsi="Segoe UI" w:cs="Segoe UI"/>
+          <w:color w:val="1F2328"/>
+          <w:kern w:val="0"/>
+          <w:sz w:val="20"/>
+          <w:szCs w:val="20"/>
+          <w:lang w:val="en-GB"/>
+          <w14:ligatures w14:val="none"/>
+        </w:rPr>
+        <w:t xml:space="preserve"> </w:t>
+      </w:r>
+      <w:r>
+        <w:rPr>
+          <w:rFonts w:ascii="Segoe UI" w:eastAsia="Times New Roman" w:hAnsi="Segoe UI" w:cs="Segoe UI"/>
+          <w:color w:val="1F2328"/>
+          <w:kern w:val="0"/>
+          <w:sz w:val="20"/>
+          <w:szCs w:val="20"/>
           <w:lang w:val="en-GB"/>
           <w14:ligatures w14:val="none"/>
         </w:rPr>
@@ -496,36 +894,44 @@
           <w:rFonts w:ascii="Segoe UI" w:eastAsia="Times New Roman" w:hAnsi="Segoe UI" w:cs="Segoe UI"/>
           <w:color w:val="1F2328"/>
           <w:kern w:val="0"/>
-          <w:lang w:val="en-GB"/>
-          <w14:ligatures w14:val="none"/>
-        </w:rPr>
-        <w:t xml:space="preserve"> which can be positive/negative </w:t>
-      </w:r>
-      <w:r>
-        <w:rPr>
-          <w:rFonts w:ascii="Segoe UI" w:eastAsia="Times New Roman" w:hAnsi="Segoe UI" w:cs="Segoe UI"/>
-          <w:color w:val="1F2328"/>
-          <w:kern w:val="0"/>
-          <w:lang w:val="en-GB"/>
-          <w14:ligatures w14:val="none"/>
-        </w:rPr>
-        <w:t>)</w:t>
-      </w:r>
-      <w:r>
-        <w:rPr>
-          <w:rFonts w:ascii="Segoe UI" w:eastAsia="Times New Roman" w:hAnsi="Segoe UI" w:cs="Segoe UI"/>
-          <w:color w:val="1F2328"/>
-          <w:kern w:val="0"/>
-          <w:lang w:val="en-GB"/>
-          <w14:ligatures w14:val="none"/>
-        </w:rPr>
-        <w:t xml:space="preserve">. </w:t>
-      </w:r>
-      <w:r>
-        <w:rPr>
-          <w:rFonts w:ascii="Segoe UI" w:eastAsia="Times New Roman" w:hAnsi="Segoe UI" w:cs="Segoe UI"/>
-          <w:color w:val="1F2328"/>
-          <w:kern w:val="0"/>
+          <w:sz w:val="20"/>
+          <w:szCs w:val="20"/>
+          <w:lang w:val="en-GB"/>
+          <w14:ligatures w14:val="none"/>
+        </w:rPr>
+        <w:t xml:space="preserve"> whi</w:t>
+      </w:r>
+      <w:r>
+        <w:rPr>
+          <w:rFonts w:ascii="Segoe UI" w:eastAsia="Times New Roman" w:hAnsi="Segoe UI" w:cs="Segoe UI"/>
+          <w:color w:val="1F2328"/>
+          <w:kern w:val="0"/>
+          <w:sz w:val="20"/>
+          <w:szCs w:val="20"/>
+          <w:lang w:val="en-GB"/>
+          <w14:ligatures w14:val="none"/>
+        </w:rPr>
+        <w:t xml:space="preserve">ch can be </w:t>
+      </w:r>
+      <w:r>
+        <w:rPr>
+          <w:rFonts w:ascii="Segoe UI" w:eastAsia="Times New Roman" w:hAnsi="Segoe UI" w:cs="Segoe UI"/>
+          <w:color w:val="1F2328"/>
+          <w:kern w:val="0"/>
+          <w:sz w:val="20"/>
+          <w:szCs w:val="20"/>
+          <w:lang w:val="en-GB"/>
+          <w14:ligatures w14:val="none"/>
+        </w:rPr>
+        <w:t xml:space="preserve">positive/negative. </w:t>
+      </w:r>
+      <w:r>
+        <w:rPr>
+          <w:rFonts w:ascii="Segoe UI" w:eastAsia="Times New Roman" w:hAnsi="Segoe UI" w:cs="Segoe UI"/>
+          <w:color w:val="1F2328"/>
+          <w:kern w:val="0"/>
+          <w:sz w:val="20"/>
+          <w:szCs w:val="20"/>
           <w:lang w:val="en-GB"/>
           <w14:ligatures w14:val="none"/>
         </w:rPr>
@@ -536,6 +942,8 @@
           <w:rFonts w:ascii="Segoe UI" w:eastAsia="Times New Roman" w:hAnsi="Segoe UI" w:cs="Segoe UI"/>
           <w:color w:val="1F2328"/>
           <w:kern w:val="0"/>
+          <w:sz w:val="20"/>
+          <w:szCs w:val="20"/>
           <w:lang w:val="en-GB"/>
           <w14:ligatures w14:val="none"/>
         </w:rPr>
@@ -546,6 +954,8 @@
           <w:rFonts w:ascii="Segoe UI" w:eastAsia="Times New Roman" w:hAnsi="Segoe UI" w:cs="Segoe UI"/>
           <w:color w:val="1F2328"/>
           <w:kern w:val="0"/>
+          <w:sz w:val="20"/>
+          <w:szCs w:val="20"/>
           <w:lang w:val="en-GB"/>
           <w14:ligatures w14:val="none"/>
         </w:rPr>
@@ -556,6 +966,8 @@
           <w:rFonts w:ascii="Segoe UI" w:eastAsia="Times New Roman" w:hAnsi="Segoe UI" w:cs="Segoe UI"/>
           <w:color w:val="1F2328"/>
           <w:kern w:val="0"/>
+          <w:sz w:val="20"/>
+          <w:szCs w:val="20"/>
           <w:lang w:val="en-GB"/>
           <w14:ligatures w14:val="none"/>
         </w:rPr>
@@ -566,17 +978,33 @@
           <w:rFonts w:ascii="Segoe UI" w:eastAsia="Times New Roman" w:hAnsi="Segoe UI" w:cs="Segoe UI"/>
           <w:color w:val="1F2328"/>
           <w:kern w:val="0"/>
+          <w:sz w:val="20"/>
+          <w:szCs w:val="20"/>
           <w:lang w:val="en-GB"/>
           <w14:ligatures w14:val="none"/>
         </w:rPr>
         <w:t xml:space="preserve"> a classification is made. </w:t>
       </w:r>
+      <w:r>
+        <w:rPr>
+          <w:rFonts w:ascii="Segoe UI" w:eastAsia="Times New Roman" w:hAnsi="Segoe UI" w:cs="Segoe UI"/>
+          <w:color w:val="1F2328"/>
+          <w:kern w:val="0"/>
+          <w:sz w:val="20"/>
+          <w:szCs w:val="20"/>
+          <w:lang w:val="en-GB"/>
+          <w14:ligatures w14:val="none"/>
+        </w:rPr>
+        <w:t xml:space="preserve">The </w:t>
+      </w:r>
       <w:proofErr w:type="spellStart"/>
       <w:r>
         <w:rPr>
           <w:rFonts w:ascii="Segoe UI" w:eastAsia="Times New Roman" w:hAnsi="Segoe UI" w:cs="Segoe UI"/>
           <w:color w:val="1F2328"/>
           <w:kern w:val="0"/>
+          <w:sz w:val="20"/>
+          <w:szCs w:val="20"/>
           <w:lang w:val="en-GB"/>
           <w14:ligatures w14:val="none"/>
         </w:rPr>
@@ -588,16 +1016,44 @@
           <w:rFonts w:ascii="Segoe UI" w:eastAsia="Times New Roman" w:hAnsi="Segoe UI" w:cs="Segoe UI"/>
           <w:color w:val="1F2328"/>
           <w:kern w:val="0"/>
-          <w:lang w:val="en-GB"/>
-          <w14:ligatures w14:val="none"/>
-        </w:rPr>
-        <w:t>-based 22-layer networks are used as the layers.</w:t>
-      </w:r>
-      <w:r>
-        <w:rPr>
-          <w:rFonts w:ascii="Segoe UI" w:eastAsia="Times New Roman" w:hAnsi="Segoe UI" w:cs="Segoe UI"/>
-          <w:color w:val="1F2328"/>
-          <w:kern w:val="0"/>
+          <w:sz w:val="20"/>
+          <w:szCs w:val="20"/>
+          <w:lang w:val="en-GB"/>
+          <w14:ligatures w14:val="none"/>
+        </w:rPr>
+        <w:t>-based 22-layer network</w:t>
+      </w:r>
+      <w:r>
+        <w:rPr>
+          <w:rFonts w:ascii="Segoe UI" w:eastAsia="Times New Roman" w:hAnsi="Segoe UI" w:cs="Segoe UI"/>
+          <w:color w:val="1F2328"/>
+          <w:kern w:val="0"/>
+          <w:sz w:val="20"/>
+          <w:szCs w:val="20"/>
+          <w:lang w:val="en-GB"/>
+          <w14:ligatures w14:val="none"/>
+        </w:rPr>
+        <w:t>s</w:t>
+      </w:r>
+      <w:r>
+        <w:rPr>
+          <w:rFonts w:ascii="Segoe UI" w:eastAsia="Times New Roman" w:hAnsi="Segoe UI" w:cs="Segoe UI"/>
+          <w:color w:val="1F2328"/>
+          <w:kern w:val="0"/>
+          <w:sz w:val="20"/>
+          <w:szCs w:val="20"/>
+          <w:lang w:val="en-GB"/>
+          <w14:ligatures w14:val="none"/>
+        </w:rPr>
+        <w:t xml:space="preserve"> are used as the layers.</w:t>
+      </w:r>
+      <w:r>
+        <w:rPr>
+          <w:rFonts w:ascii="Segoe UI" w:eastAsia="Times New Roman" w:hAnsi="Segoe UI" w:cs="Segoe UI"/>
+          <w:color w:val="1F2328"/>
+          <w:kern w:val="0"/>
+          <w:sz w:val="20"/>
+          <w:szCs w:val="20"/>
           <w:lang w:val="en-GB"/>
           <w14:ligatures w14:val="none"/>
         </w:rPr>
@@ -608,6 +1064,8 @@
           <w:rFonts w:ascii="Segoe UI" w:eastAsia="Times New Roman" w:hAnsi="Segoe UI" w:cs="Segoe UI"/>
           <w:color w:val="1F2328"/>
           <w:kern w:val="0"/>
+          <w:sz w:val="20"/>
+          <w:szCs w:val="20"/>
           <w:lang w:val="en-GB"/>
           <w14:ligatures w14:val="none"/>
         </w:rPr>
@@ -618,6 +1076,8 @@
           <w:rFonts w:ascii="Segoe UI" w:eastAsia="Times New Roman" w:hAnsi="Segoe UI" w:cs="Segoe UI"/>
           <w:color w:val="1F2328"/>
           <w:kern w:val="0"/>
+          <w:sz w:val="20"/>
+          <w:szCs w:val="20"/>
           <w:lang w:val="en-GB"/>
           <w14:ligatures w14:val="none"/>
         </w:rPr>
@@ -628,6 +1088,8 @@
           <w:rFonts w:ascii="Segoe UI" w:eastAsia="Times New Roman" w:hAnsi="Segoe UI" w:cs="Segoe UI"/>
           <w:color w:val="1F2328"/>
           <w:kern w:val="0"/>
+          <w:sz w:val="20"/>
+          <w:szCs w:val="20"/>
           <w:lang w:val="en-GB"/>
           <w14:ligatures w14:val="none"/>
         </w:rPr>
@@ -638,6 +1100,8 @@
           <w:rFonts w:ascii="Segoe UI" w:eastAsia="Times New Roman" w:hAnsi="Segoe UI" w:cs="Segoe UI"/>
           <w:color w:val="1F2328"/>
           <w:kern w:val="0"/>
+          <w:sz w:val="20"/>
+          <w:szCs w:val="20"/>
           <w:lang w:val="en-GB"/>
           <w14:ligatures w14:val="none"/>
         </w:rPr>
@@ -648,6 +1112,8 @@
           <w:rFonts w:ascii="Segoe UI" w:eastAsia="Times New Roman" w:hAnsi="Segoe UI" w:cs="Segoe UI"/>
           <w:color w:val="1F2328"/>
           <w:kern w:val="0"/>
+          <w:sz w:val="20"/>
+          <w:szCs w:val="20"/>
           <w:lang w:val="en-GB"/>
           <w14:ligatures w14:val="none"/>
         </w:rPr>
@@ -658,6 +1124,8 @@
           <w:rFonts w:ascii="Segoe UI" w:eastAsia="Times New Roman" w:hAnsi="Segoe UI" w:cs="Segoe UI"/>
           <w:color w:val="1F2328"/>
           <w:kern w:val="0"/>
+          <w:sz w:val="20"/>
+          <w:szCs w:val="20"/>
           <w:lang w:val="en-GB"/>
           <w14:ligatures w14:val="none"/>
         </w:rPr>
@@ -668,6 +1136,8 @@
           <w:rFonts w:ascii="Segoe UI" w:eastAsia="Times New Roman" w:hAnsi="Segoe UI" w:cs="Segoe UI"/>
           <w:color w:val="1F2328"/>
           <w:kern w:val="0"/>
+          <w:sz w:val="20"/>
+          <w:szCs w:val="20"/>
           <w:lang w:val="en-GB"/>
           <w14:ligatures w14:val="none"/>
         </w:rPr>
@@ -678,6 +1148,8 @@
           <w:rFonts w:ascii="Segoe UI" w:eastAsia="Times New Roman" w:hAnsi="Segoe UI" w:cs="Segoe UI"/>
           <w:color w:val="1F2328"/>
           <w:kern w:val="0"/>
+          <w:sz w:val="20"/>
+          <w:szCs w:val="20"/>
           <w:lang w:val="en-GB"/>
           <w14:ligatures w14:val="none"/>
         </w:rPr>
@@ -688,6 +1160,8 @@
           <w:rFonts w:ascii="Segoe UI" w:eastAsia="Times New Roman" w:hAnsi="Segoe UI" w:cs="Segoe UI"/>
           <w:color w:val="1F2328"/>
           <w:kern w:val="0"/>
+          <w:sz w:val="20"/>
+          <w:szCs w:val="20"/>
           <w:lang w:val="en-GB"/>
           <w14:ligatures w14:val="none"/>
         </w:rPr>
@@ -698,6 +1172,8 @@
           <w:rFonts w:ascii="Segoe UI" w:eastAsia="Times New Roman" w:hAnsi="Segoe UI" w:cs="Segoe UI"/>
           <w:color w:val="1F2328"/>
           <w:kern w:val="0"/>
+          <w:sz w:val="20"/>
+          <w:szCs w:val="20"/>
           <w:lang w:val="en-GB"/>
           <w14:ligatures w14:val="none"/>
         </w:rPr>
@@ -708,10 +1184,13 @@
       <w:pPr>
         <w:shd w:val="clear" w:color="auto" w:fill="FFFFFF"/>
         <w:spacing w:before="60" w:after="100" w:afterAutospacing="1" w:line="240" w:lineRule="auto"/>
-        <w:rPr>
-          <w:rFonts w:ascii="Segoe UI" w:eastAsia="Times New Roman" w:hAnsi="Segoe UI" w:cs="Segoe UI"/>
-          <w:color w:val="1F2328"/>
-          <w:kern w:val="0"/>
+        <w:jc w:val="both"/>
+        <w:rPr>
+          <w:rFonts w:ascii="Segoe UI" w:eastAsia="Times New Roman" w:hAnsi="Segoe UI" w:cs="Segoe UI"/>
+          <w:color w:val="1F2328"/>
+          <w:kern w:val="0"/>
+          <w:sz w:val="20"/>
+          <w:szCs w:val="20"/>
           <w:lang w:val="en-GB"/>
           <w14:ligatures w14:val="none"/>
         </w:rPr>
@@ -721,16 +1200,44 @@
           <w:rFonts w:ascii="Segoe UI" w:eastAsia="Times New Roman" w:hAnsi="Segoe UI" w:cs="Segoe UI"/>
           <w:color w:val="1F2328"/>
           <w:kern w:val="0"/>
-          <w:lang w:val="en-GB"/>
-          <w14:ligatures w14:val="none"/>
-        </w:rPr>
-        <w:t xml:space="preserve">Apart from training a neural network on the full image, </w:t>
-      </w:r>
-      <w:r>
-        <w:rPr>
-          <w:rFonts w:ascii="Segoe UI" w:eastAsia="Times New Roman" w:hAnsi="Segoe UI" w:cs="Segoe UI"/>
-          <w:color w:val="1F2328"/>
-          <w:kern w:val="0"/>
+          <w:sz w:val="20"/>
+          <w:szCs w:val="20"/>
+          <w:lang w:val="en-GB"/>
+          <w14:ligatures w14:val="none"/>
+        </w:rPr>
+        <w:t>Apart from training a neural network on the full image</w:t>
+      </w:r>
+      <w:r>
+        <w:rPr>
+          <w:rFonts w:ascii="Segoe UI" w:eastAsia="Times New Roman" w:hAnsi="Segoe UI" w:cs="Segoe UI"/>
+          <w:color w:val="1F2328"/>
+          <w:kern w:val="0"/>
+          <w:sz w:val="20"/>
+          <w:szCs w:val="20"/>
+          <w:lang w:val="en-GB"/>
+          <w14:ligatures w14:val="none"/>
+        </w:rPr>
+        <w:t>s</w:t>
+      </w:r>
+      <w:r>
+        <w:rPr>
+          <w:rFonts w:ascii="Segoe UI" w:eastAsia="Times New Roman" w:hAnsi="Segoe UI" w:cs="Segoe UI"/>
+          <w:color w:val="1F2328"/>
+          <w:kern w:val="0"/>
+          <w:sz w:val="20"/>
+          <w:szCs w:val="20"/>
+          <w:lang w:val="en-GB"/>
+          <w14:ligatures w14:val="none"/>
+        </w:rPr>
+        <w:t xml:space="preserve">, </w:t>
+      </w:r>
+      <w:r>
+        <w:rPr>
+          <w:rFonts w:ascii="Segoe UI" w:eastAsia="Times New Roman" w:hAnsi="Segoe UI" w:cs="Segoe UI"/>
+          <w:color w:val="1F2328"/>
+          <w:kern w:val="0"/>
+          <w:sz w:val="20"/>
+          <w:szCs w:val="20"/>
           <w:lang w:val="en-GB"/>
           <w14:ligatures w14:val="none"/>
         </w:rPr>
@@ -741,6 +1248,8 @@
           <w:rFonts w:ascii="Segoe UI" w:eastAsia="Times New Roman" w:hAnsi="Segoe UI" w:cs="Segoe UI"/>
           <w:color w:val="1F2328"/>
           <w:kern w:val="0"/>
+          <w:sz w:val="20"/>
+          <w:szCs w:val="20"/>
           <w:lang w:val="en-GB"/>
           <w14:ligatures w14:val="none"/>
         </w:rPr>
@@ -751,6 +1260,8 @@
           <w:rFonts w:ascii="Segoe UI" w:eastAsia="Times New Roman" w:hAnsi="Segoe UI" w:cs="Segoe UI"/>
           <w:color w:val="1F2328"/>
           <w:kern w:val="0"/>
+          <w:sz w:val="20"/>
+          <w:szCs w:val="20"/>
           <w:lang w:val="en-GB"/>
           <w14:ligatures w14:val="none"/>
         </w:rPr>
@@ -761,6 +1272,8 @@
           <w:rFonts w:ascii="Segoe UI" w:eastAsia="Times New Roman" w:hAnsi="Segoe UI" w:cs="Segoe UI"/>
           <w:color w:val="1F2328"/>
           <w:kern w:val="0"/>
+          <w:sz w:val="20"/>
+          <w:szCs w:val="20"/>
           <w:lang w:val="en-GB"/>
           <w14:ligatures w14:val="none"/>
         </w:rPr>
@@ -771,6 +1284,8 @@
           <w:rFonts w:ascii="Segoe UI" w:eastAsia="Times New Roman" w:hAnsi="Segoe UI" w:cs="Segoe UI"/>
           <w:color w:val="1F2328"/>
           <w:kern w:val="0"/>
+          <w:sz w:val="20"/>
+          <w:szCs w:val="20"/>
           <w:lang w:val="en-GB"/>
           <w14:ligatures w14:val="none"/>
         </w:rPr>
@@ -781,6 +1296,8 @@
           <w:rFonts w:ascii="Segoe UI" w:eastAsia="Times New Roman" w:hAnsi="Segoe UI" w:cs="Segoe UI"/>
           <w:color w:val="1F2328"/>
           <w:kern w:val="0"/>
+          <w:sz w:val="20"/>
+          <w:szCs w:val="20"/>
           <w:lang w:val="en-GB"/>
           <w14:ligatures w14:val="none"/>
         </w:rPr>
@@ -791,6 +1308,8 @@
           <w:rFonts w:ascii="Segoe UI" w:eastAsia="Times New Roman" w:hAnsi="Segoe UI" w:cs="Segoe UI"/>
           <w:color w:val="1F2328"/>
           <w:kern w:val="0"/>
+          <w:sz w:val="20"/>
+          <w:szCs w:val="20"/>
           <w:lang w:val="en-GB"/>
           <w14:ligatures w14:val="none"/>
         </w:rPr>
@@ -801,6 +1320,8 @@
           <w:rFonts w:ascii="Segoe UI" w:eastAsia="Times New Roman" w:hAnsi="Segoe UI" w:cs="Segoe UI"/>
           <w:color w:val="1F2328"/>
           <w:kern w:val="0"/>
+          <w:sz w:val="20"/>
+          <w:szCs w:val="20"/>
           <w:lang w:val="en-GB"/>
           <w14:ligatures w14:val="none"/>
         </w:rPr>
@@ -811,6 +1332,8 @@
           <w:rFonts w:ascii="Segoe UI" w:eastAsia="Times New Roman" w:hAnsi="Segoe UI" w:cs="Segoe UI"/>
           <w:color w:val="1F2328"/>
           <w:kern w:val="0"/>
+          <w:sz w:val="20"/>
+          <w:szCs w:val="20"/>
           <w:lang w:val="en-GB"/>
           <w14:ligatures w14:val="none"/>
         </w:rPr>
@@ -821,6 +1344,8 @@
           <w:rFonts w:ascii="Segoe UI" w:eastAsia="Times New Roman" w:hAnsi="Segoe UI" w:cs="Segoe UI"/>
           <w:color w:val="1F2328"/>
           <w:kern w:val="0"/>
+          <w:sz w:val="20"/>
+          <w:szCs w:val="20"/>
           <w:lang w:val="en-GB"/>
           <w14:ligatures w14:val="none"/>
         </w:rPr>
@@ -831,6 +1356,8 @@
           <w:rFonts w:ascii="Segoe UI" w:eastAsia="Times New Roman" w:hAnsi="Segoe UI" w:cs="Segoe UI"/>
           <w:color w:val="1F2328"/>
           <w:kern w:val="0"/>
+          <w:sz w:val="20"/>
+          <w:szCs w:val="20"/>
           <w:lang w:val="en-GB"/>
           <w14:ligatures w14:val="none"/>
         </w:rPr>
@@ -841,20 +1368,297 @@
           <w:rFonts w:ascii="Segoe UI" w:eastAsia="Times New Roman" w:hAnsi="Segoe UI" w:cs="Segoe UI"/>
           <w:color w:val="1F2328"/>
           <w:kern w:val="0"/>
+          <w:sz w:val="20"/>
+          <w:szCs w:val="20"/>
           <w:lang w:val="en-GB"/>
           <w14:ligatures w14:val="none"/>
         </w:rPr>
         <w:t xml:space="preserve">computation of these pixel probabilities each time. </w:t>
+      </w:r>
+    </w:p>
+    <w:p>
+      <w:pPr>
+        <w:shd w:val="clear" w:color="auto" w:fill="FFFFFF"/>
+        <w:spacing w:before="60" w:after="0" w:line="240" w:lineRule="auto"/>
+        <w:jc w:val="both"/>
+        <w:rPr>
+          <w:rFonts w:ascii="Segoe UI" w:eastAsia="Times New Roman" w:hAnsi="Segoe UI" w:cs="Segoe UI"/>
+          <w:color w:val="1F2328"/>
+          <w:kern w:val="0"/>
+          <w:sz w:val="20"/>
+          <w:szCs w:val="20"/>
+          <w:lang w:val="en-GB"/>
+          <w14:ligatures w14:val="none"/>
+        </w:rPr>
+      </w:pPr>
+      <w:r>
+        <w:rPr>
+          <w:rFonts w:ascii="Segoe UI" w:eastAsia="Times New Roman" w:hAnsi="Segoe UI" w:cs="Segoe UI"/>
+          <w:color w:val="1F2328"/>
+          <w:kern w:val="0"/>
+          <w:sz w:val="20"/>
+          <w:szCs w:val="20"/>
+          <w:lang w:val="en-GB"/>
+          <w14:ligatures w14:val="none"/>
+        </w:rPr>
+        <w:t xml:space="preserve">Additionally, transfer learning is used. </w:t>
+      </w:r>
+      <w:r>
+        <w:rPr>
+          <w:rFonts w:ascii="Segoe UI" w:eastAsia="Times New Roman" w:hAnsi="Segoe UI" w:cs="Segoe UI"/>
+          <w:color w:val="1F2328"/>
+          <w:kern w:val="0"/>
+          <w:sz w:val="20"/>
+          <w:szCs w:val="20"/>
+          <w:lang w:val="en-GB"/>
+          <w14:ligatures w14:val="none"/>
+        </w:rPr>
+        <w:t xml:space="preserve">The weights used in the main classifier are initialised using the weights generated </w:t>
+      </w:r>
+      <w:r>
+        <w:rPr>
+          <w:rFonts w:ascii="Segoe UI" w:eastAsia="Times New Roman" w:hAnsi="Segoe UI" w:cs="Segoe UI"/>
+          <w:color w:val="1F2328"/>
+          <w:kern w:val="0"/>
+          <w:sz w:val="20"/>
+          <w:szCs w:val="20"/>
+          <w:lang w:val="en-GB"/>
+          <w14:ligatures w14:val="none"/>
+        </w:rPr>
+        <w:t>in another model (BI-RADS model) This leads to a better initialisation of the network and thus enhances the learning rate, which is important as only a relatively small number of biopsied training data is available.</w:t>
+      </w:r>
+      <w:r>
+        <w:rPr>
+          <w:rFonts w:ascii="Segoe UI" w:eastAsia="Times New Roman" w:hAnsi="Segoe UI" w:cs="Segoe UI"/>
+          <w:color w:val="1F2328"/>
+          <w:kern w:val="0"/>
+          <w:sz w:val="20"/>
+          <w:szCs w:val="20"/>
+          <w:lang w:val="en-GB"/>
+          <w14:ligatures w14:val="none"/>
+        </w:rPr>
+        <w:t xml:space="preserve"> </w:t>
+      </w:r>
+      <w:r>
+        <w:rPr>
+          <w:rFonts w:ascii="Segoe UI" w:eastAsia="Times New Roman" w:hAnsi="Segoe UI" w:cs="Segoe UI"/>
+          <w:color w:val="1F2328"/>
+          <w:kern w:val="0"/>
+          <w:sz w:val="20"/>
+          <w:szCs w:val="20"/>
+          <w:lang w:val="en-GB"/>
+          <w14:ligatures w14:val="none"/>
+        </w:rPr>
+        <w:t>Of course</w:t>
+      </w:r>
+      <w:r>
+        <w:rPr>
+          <w:rFonts w:ascii="Segoe UI" w:eastAsia="Times New Roman" w:hAnsi="Segoe UI" w:cs="Segoe UI"/>
+          <w:color w:val="1F2328"/>
+          <w:kern w:val="0"/>
+          <w:sz w:val="20"/>
+          <w:szCs w:val="20"/>
+          <w:lang w:val="en-GB"/>
+          <w14:ligatures w14:val="none"/>
+        </w:rPr>
+        <w:t xml:space="preserve">, the </w:t>
+      </w:r>
+      <w:r>
+        <w:rPr>
+          <w:rFonts w:ascii="Segoe UI" w:eastAsia="Times New Roman" w:hAnsi="Segoe UI" w:cs="Segoe UI"/>
+          <w:color w:val="1F2328"/>
+          <w:kern w:val="0"/>
+          <w:sz w:val="20"/>
+          <w:szCs w:val="20"/>
+          <w:lang w:val="en-GB"/>
+          <w14:ligatures w14:val="none"/>
+        </w:rPr>
+        <w:t xml:space="preserve">ensemble </w:t>
+      </w:r>
+      <w:r>
+        <w:rPr>
+          <w:rFonts w:ascii="Segoe UI" w:eastAsia="Times New Roman" w:hAnsi="Segoe UI" w:cs="Segoe UI"/>
+          <w:color w:val="1F2328"/>
+          <w:kern w:val="0"/>
+          <w:sz w:val="20"/>
+          <w:szCs w:val="20"/>
+          <w:lang w:val="en-GB"/>
+          <w14:ligatures w14:val="none"/>
+        </w:rPr>
+        <w:t xml:space="preserve">technique </w:t>
+      </w:r>
+      <w:r>
+        <w:rPr>
+          <w:rFonts w:ascii="Segoe UI" w:eastAsia="Times New Roman" w:hAnsi="Segoe UI" w:cs="Segoe UI"/>
+          <w:color w:val="1F2328"/>
+          <w:kern w:val="0"/>
+          <w:sz w:val="20"/>
+          <w:szCs w:val="20"/>
+          <w:lang w:val="en-GB"/>
+          <w14:ligatures w14:val="none"/>
+        </w:rPr>
+        <w:t>for the</w:t>
+      </w:r>
+      <w:r>
+        <w:rPr>
+          <w:rFonts w:ascii="Segoe UI" w:eastAsia="Times New Roman" w:hAnsi="Segoe UI" w:cs="Segoe UI"/>
+          <w:color w:val="1F2328"/>
+          <w:kern w:val="0"/>
+          <w:sz w:val="20"/>
+          <w:szCs w:val="20"/>
+          <w:lang w:val="en-GB"/>
+          <w14:ligatures w14:val="none"/>
+        </w:rPr>
+        <w:t xml:space="preserve"> model is also used </w:t>
+      </w:r>
+      <w:r>
+        <w:rPr>
+          <w:rFonts w:ascii="Segoe UI" w:eastAsia="Times New Roman" w:hAnsi="Segoe UI" w:cs="Segoe UI"/>
+          <w:color w:val="1F2328"/>
+          <w:kern w:val="0"/>
+          <w:sz w:val="20"/>
+          <w:szCs w:val="20"/>
+          <w:lang w:val="en-GB"/>
+          <w14:ligatures w14:val="none"/>
+        </w:rPr>
+        <w:t xml:space="preserve">during model training to improve the predictive capabilities. </w:t>
+      </w:r>
+      <w:r>
+        <w:rPr>
+          <w:rFonts w:ascii="Segoe UI" w:eastAsia="Times New Roman" w:hAnsi="Segoe UI" w:cs="Segoe UI"/>
+          <w:color w:val="1F2328"/>
+          <w:kern w:val="0"/>
+          <w:sz w:val="20"/>
+          <w:szCs w:val="20"/>
+          <w:lang w:val="en-GB"/>
+          <w14:ligatures w14:val="none"/>
+        </w:rPr>
+        <w:t xml:space="preserve"> </w:t>
+      </w:r>
+    </w:p>
+    <w:p>
+      <w:pPr>
+        <w:shd w:val="clear" w:color="auto" w:fill="FFFFFF"/>
+        <w:spacing w:after="100" w:afterAutospacing="1" w:line="240" w:lineRule="auto"/>
+        <w:jc w:val="both"/>
+        <w:rPr>
+          <w:rFonts w:ascii="Segoe UI" w:eastAsia="Times New Roman" w:hAnsi="Segoe UI" w:cs="Segoe UI"/>
+          <w:color w:val="1F2328"/>
+          <w:kern w:val="0"/>
+          <w:sz w:val="20"/>
+          <w:szCs w:val="20"/>
+          <w:lang w:val="en-GB"/>
+          <w14:ligatures w14:val="none"/>
+        </w:rPr>
+      </w:pPr>
+      <w:r>
+        <w:rPr>
+          <w:rFonts w:ascii="Segoe UI" w:eastAsia="Times New Roman" w:hAnsi="Segoe UI" w:cs="Segoe UI"/>
+          <w:color w:val="1F2328"/>
+          <w:kern w:val="0"/>
+          <w:sz w:val="20"/>
+          <w:szCs w:val="20"/>
+          <w:lang w:val="en-GB"/>
+          <w14:ligatures w14:val="none"/>
+        </w:rPr>
+        <w:t xml:space="preserve">With </w:t>
+      </w:r>
+      <w:r>
+        <w:rPr>
+          <w:rFonts w:ascii="Segoe UI" w:eastAsia="Times New Roman" w:hAnsi="Segoe UI" w:cs="Segoe UI"/>
+          <w:color w:val="1F2328"/>
+          <w:kern w:val="0"/>
+          <w:sz w:val="20"/>
+          <w:szCs w:val="20"/>
+          <w:lang w:val="en-GB"/>
+          <w14:ligatures w14:val="none"/>
+        </w:rPr>
+        <w:t>regard</w:t>
+      </w:r>
+      <w:r>
+        <w:rPr>
+          <w:rFonts w:ascii="Segoe UI" w:eastAsia="Times New Roman" w:hAnsi="Segoe UI" w:cs="Segoe UI"/>
+          <w:color w:val="1F2328"/>
+          <w:kern w:val="0"/>
+          <w:sz w:val="20"/>
+          <w:szCs w:val="20"/>
+          <w:lang w:val="en-GB"/>
+          <w14:ligatures w14:val="none"/>
+        </w:rPr>
+        <w:t xml:space="preserve"> to the </w:t>
+      </w:r>
+      <w:r>
+        <w:rPr>
+          <w:rFonts w:ascii="Segoe UI" w:eastAsia="Times New Roman" w:hAnsi="Segoe UI" w:cs="Segoe UI"/>
+          <w:color w:val="1F2328"/>
+          <w:kern w:val="0"/>
+          <w:sz w:val="20"/>
+          <w:szCs w:val="20"/>
+          <w:lang w:val="en-GB"/>
+          <w14:ligatures w14:val="none"/>
+        </w:rPr>
+        <w:t xml:space="preserve">evaluation metric, the </w:t>
+      </w:r>
+      <w:r>
+        <w:rPr>
+          <w:rFonts w:ascii="Segoe UI" w:eastAsia="Times New Roman" w:hAnsi="Segoe UI" w:cs="Segoe UI"/>
+          <w:color w:val="1F2328"/>
+          <w:kern w:val="0"/>
+          <w:sz w:val="20"/>
+          <w:szCs w:val="20"/>
+          <w:lang w:val="en-GB"/>
+          <w14:ligatures w14:val="none"/>
+        </w:rPr>
+        <w:t>AUC</w:t>
+      </w:r>
+      <w:r>
+        <w:rPr>
+          <w:rFonts w:ascii="Segoe UI" w:eastAsia="Times New Roman" w:hAnsi="Segoe UI" w:cs="Segoe UI"/>
+          <w:color w:val="1F2328"/>
+          <w:kern w:val="0"/>
+          <w:sz w:val="20"/>
+          <w:szCs w:val="20"/>
+          <w:lang w:val="en-GB"/>
+          <w14:ligatures w14:val="none"/>
+        </w:rPr>
+        <w:t xml:space="preserve"> and the </w:t>
+      </w:r>
+      <w:r>
+        <w:rPr>
+          <w:rFonts w:ascii="Segoe UI" w:eastAsia="Times New Roman" w:hAnsi="Segoe UI" w:cs="Segoe UI"/>
+          <w:color w:val="1F2328"/>
+          <w:kern w:val="0"/>
+          <w:sz w:val="20"/>
+          <w:szCs w:val="20"/>
+          <w:lang w:val="en-GB"/>
+          <w14:ligatures w14:val="none"/>
+        </w:rPr>
+        <w:t>precision-recall AUC (PRAUC) are used to</w:t>
+      </w:r>
+      <w:r>
+        <w:rPr>
+          <w:rFonts w:ascii="Segoe UI" w:eastAsia="Times New Roman" w:hAnsi="Segoe UI" w:cs="Segoe UI"/>
+          <w:color w:val="1F2328"/>
+          <w:kern w:val="0"/>
+          <w:sz w:val="20"/>
+          <w:szCs w:val="20"/>
+          <w:lang w:val="en-GB"/>
+          <w14:ligatures w14:val="none"/>
+        </w:rPr>
+        <w:t xml:space="preserve"> evaluate the model. </w:t>
       </w:r>
     </w:p>
     <w:p>
       <w:pPr>
         <w:shd w:val="clear" w:color="auto" w:fill="FFFFFF"/>
         <w:spacing w:before="60" w:after="100" w:afterAutospacing="1" w:line="240" w:lineRule="auto"/>
-        <w:rPr>
-          <w:rFonts w:ascii="Segoe UI" w:eastAsia="Times New Roman" w:hAnsi="Segoe UI" w:cs="Segoe UI"/>
-          <w:color w:val="1F2328"/>
-          <w:kern w:val="0"/>
+        <w:jc w:val="both"/>
+        <w:rPr>
+          <w:rFonts w:ascii="Segoe UI" w:eastAsia="Times New Roman" w:hAnsi="Segoe UI" w:cs="Segoe UI"/>
+          <w:color w:val="1F2328"/>
+          <w:kern w:val="0"/>
+          <w:sz w:val="20"/>
+          <w:szCs w:val="20"/>
           <w:lang w:val="en-GB"/>
           <w14:ligatures w14:val="none"/>
         </w:rPr>
@@ -864,36 +1668,32 @@
           <w:rFonts w:ascii="Segoe UI" w:eastAsia="Times New Roman" w:hAnsi="Segoe UI" w:cs="Segoe UI"/>
           <w:color w:val="1F2328"/>
           <w:kern w:val="0"/>
-          <w:lang w:val="en-GB"/>
-          <w14:ligatures w14:val="none"/>
-        </w:rPr>
-        <w:t xml:space="preserve">Additionally, transfer learning is used. </w:t>
-      </w:r>
-      <w:r>
-        <w:rPr>
-          <w:rFonts w:ascii="Segoe UI" w:eastAsia="Times New Roman" w:hAnsi="Segoe UI" w:cs="Segoe UI"/>
-          <w:color w:val="1F2328"/>
-          <w:kern w:val="0"/>
-          <w:lang w:val="en-GB"/>
-          <w14:ligatures w14:val="none"/>
-        </w:rPr>
-        <w:t xml:space="preserve">The weights used in the main classifier are initialised using the weights generated </w:t>
-      </w:r>
-      <w:r>
-        <w:rPr>
-          <w:rFonts w:ascii="Segoe UI" w:eastAsia="Times New Roman" w:hAnsi="Segoe UI" w:cs="Segoe UI"/>
-          <w:color w:val="1F2328"/>
-          <w:kern w:val="0"/>
-          <w:lang w:val="en-GB"/>
-          <w14:ligatures w14:val="none"/>
-        </w:rPr>
-        <w:t>in another model (BI-RADS model) This leads to a better initialisation of the network and thus enhances the learning rate, which is important as only a relatively small number of biopsied training data is available.</w:t>
-      </w:r>
-      <w:r>
-        <w:rPr>
-          <w:rFonts w:ascii="Segoe UI" w:eastAsia="Times New Roman" w:hAnsi="Segoe UI" w:cs="Segoe UI"/>
-          <w:color w:val="1F2328"/>
-          <w:kern w:val="0"/>
+          <w:sz w:val="20"/>
+          <w:szCs w:val="20"/>
+          <w:lang w:val="en-GB"/>
+          <w14:ligatures w14:val="none"/>
+        </w:rPr>
+        <w:t xml:space="preserve">Many machine learning methods are thus combined to provide a robust model with strong predictive capabilities. </w:t>
+      </w:r>
+      <w:r>
+        <w:rPr>
+          <w:rFonts w:ascii="Segoe UI" w:eastAsia="Times New Roman" w:hAnsi="Segoe UI" w:cs="Segoe UI"/>
+          <w:color w:val="1F2328"/>
+          <w:kern w:val="0"/>
+          <w:sz w:val="20"/>
+          <w:szCs w:val="20"/>
+          <w:lang w:val="en-GB"/>
+          <w14:ligatures w14:val="none"/>
+        </w:rPr>
+        <w:t>The</w:t>
+      </w:r>
+      <w:r>
+        <w:rPr>
+          <w:rFonts w:ascii="Segoe UI" w:eastAsia="Times New Roman" w:hAnsi="Segoe UI" w:cs="Segoe UI"/>
+          <w:color w:val="1F2328"/>
+          <w:kern w:val="0"/>
+          <w:sz w:val="20"/>
+          <w:szCs w:val="20"/>
           <w:lang w:val="en-GB"/>
           <w14:ligatures w14:val="none"/>
         </w:rPr>
@@ -904,72 +1704,193 @@
           <w:rFonts w:ascii="Segoe UI" w:eastAsia="Times New Roman" w:hAnsi="Segoe UI" w:cs="Segoe UI"/>
           <w:color w:val="1F2328"/>
           <w:kern w:val="0"/>
-          <w:lang w:val="en-GB"/>
-          <w14:ligatures w14:val="none"/>
-        </w:rPr>
-        <w:t>Of course</w:t>
-      </w:r>
-      <w:r>
-        <w:rPr>
-          <w:rFonts w:ascii="Segoe UI" w:eastAsia="Times New Roman" w:hAnsi="Segoe UI" w:cs="Segoe UI"/>
-          <w:color w:val="1F2328"/>
-          <w:kern w:val="0"/>
-          <w:lang w:val="en-GB"/>
-          <w14:ligatures w14:val="none"/>
-        </w:rPr>
-        <w:t xml:space="preserve">, the technique of model </w:t>
-      </w:r>
-      <w:proofErr w:type="spellStart"/>
-      <w:r>
-        <w:rPr>
-          <w:rFonts w:ascii="Segoe UI" w:eastAsia="Times New Roman" w:hAnsi="Segoe UI" w:cs="Segoe UI"/>
-          <w:color w:val="1F2328"/>
-          <w:kern w:val="0"/>
-          <w:lang w:val="en-GB"/>
-          <w14:ligatures w14:val="none"/>
-        </w:rPr>
-        <w:t>ensembling</w:t>
-      </w:r>
-      <w:proofErr w:type="spellEnd"/>
-      <w:r>
-        <w:rPr>
-          <w:rFonts w:ascii="Segoe UI" w:eastAsia="Times New Roman" w:hAnsi="Segoe UI" w:cs="Segoe UI"/>
-          <w:color w:val="1F2328"/>
-          <w:kern w:val="0"/>
-          <w:lang w:val="en-GB"/>
-          <w14:ligatures w14:val="none"/>
-        </w:rPr>
-        <w:t xml:space="preserve"> is also used </w:t>
-      </w:r>
-      <w:r>
-        <w:rPr>
-          <w:rFonts w:ascii="Segoe UI" w:eastAsia="Times New Roman" w:hAnsi="Segoe UI" w:cs="Segoe UI"/>
-          <w:color w:val="1F2328"/>
-          <w:kern w:val="0"/>
-          <w:lang w:val="en-GB"/>
-          <w14:ligatures w14:val="none"/>
-        </w:rPr>
-        <w:t xml:space="preserve">during model training to improve the predictive capabilities. </w:t>
-      </w:r>
-      <w:r>
-        <w:rPr>
-          <w:rFonts w:ascii="Segoe UI" w:eastAsia="Times New Roman" w:hAnsi="Segoe UI" w:cs="Segoe UI"/>
-          <w:color w:val="1F2328"/>
-          <w:kern w:val="0"/>
-          <w:lang w:val="en-GB"/>
-          <w14:ligatures w14:val="none"/>
-        </w:rPr>
-        <w:t xml:space="preserve"> </w:t>
+          <w:sz w:val="20"/>
+          <w:szCs w:val="20"/>
+          <w:lang w:val="en-GB"/>
+          <w14:ligatures w14:val="none"/>
+        </w:rPr>
+        <w:t xml:space="preserve">transfer learning of the weights on </w:t>
+      </w:r>
+      <w:r>
+        <w:rPr>
+          <w:rFonts w:ascii="Segoe UI" w:eastAsia="Times New Roman" w:hAnsi="Segoe UI" w:cs="Segoe UI"/>
+          <w:color w:val="1F2328"/>
+          <w:kern w:val="0"/>
+          <w:sz w:val="20"/>
+          <w:szCs w:val="20"/>
+          <w:lang w:val="en-GB"/>
+          <w14:ligatures w14:val="none"/>
+        </w:rPr>
+        <w:t xml:space="preserve">a more noisy BI-RADS classification task </w:t>
+      </w:r>
+      <w:r>
+        <w:rPr>
+          <w:rFonts w:ascii="Segoe UI" w:eastAsia="Times New Roman" w:hAnsi="Segoe UI" w:cs="Segoe UI"/>
+          <w:color w:val="1F2328"/>
+          <w:kern w:val="0"/>
+          <w:sz w:val="20"/>
+          <w:szCs w:val="20"/>
+          <w:lang w:val="en-GB"/>
+          <w14:ligatures w14:val="none"/>
+        </w:rPr>
+        <w:t xml:space="preserve">is definitely a strong point that adds to the strength of the model. The use </w:t>
+      </w:r>
+      <w:r>
+        <w:rPr>
+          <w:rFonts w:ascii="Segoe UI" w:eastAsia="Times New Roman" w:hAnsi="Segoe UI" w:cs="Segoe UI"/>
+          <w:color w:val="1F2328"/>
+          <w:kern w:val="0"/>
+          <w:sz w:val="20"/>
+          <w:szCs w:val="20"/>
+          <w:lang w:val="en-GB"/>
+          <w14:ligatures w14:val="none"/>
+        </w:rPr>
+        <w:t>of pixel-level mammograms</w:t>
+      </w:r>
+      <w:r>
+        <w:rPr>
+          <w:rFonts w:ascii="Segoe UI" w:eastAsia="Times New Roman" w:hAnsi="Segoe UI" w:cs="Segoe UI"/>
+          <w:color w:val="1F2328"/>
+          <w:kern w:val="0"/>
+          <w:sz w:val="20"/>
+          <w:szCs w:val="20"/>
+          <w:lang w:val="en-GB"/>
+          <w14:ligatures w14:val="none"/>
+        </w:rPr>
+        <w:t xml:space="preserve"> to generate more input (heatmaps) for the CNN</w:t>
+      </w:r>
+      <w:r>
+        <w:rPr>
+          <w:rFonts w:ascii="Segoe UI" w:eastAsia="Times New Roman" w:hAnsi="Segoe UI" w:cs="Segoe UI"/>
+          <w:color w:val="1F2328"/>
+          <w:kern w:val="0"/>
+          <w:sz w:val="20"/>
+          <w:szCs w:val="20"/>
+          <w:lang w:val="en-GB"/>
+          <w14:ligatures w14:val="none"/>
+        </w:rPr>
+        <w:t xml:space="preserve"> is another addition that shows t</w:t>
+      </w:r>
+      <w:r>
+        <w:rPr>
+          <w:rFonts w:ascii="Segoe UI" w:eastAsia="Times New Roman" w:hAnsi="Segoe UI" w:cs="Segoe UI"/>
+          <w:color w:val="1F2328"/>
+          <w:kern w:val="0"/>
+          <w:sz w:val="20"/>
+          <w:szCs w:val="20"/>
+          <w:lang w:val="en-GB"/>
+          <w14:ligatures w14:val="none"/>
+        </w:rPr>
+        <w:t xml:space="preserve">he advances this paper </w:t>
+      </w:r>
+      <w:r>
+        <w:rPr>
+          <w:rFonts w:ascii="Segoe UI" w:eastAsia="Times New Roman" w:hAnsi="Segoe UI" w:cs="Segoe UI"/>
+          <w:color w:val="1F2328"/>
+          <w:kern w:val="0"/>
+          <w:sz w:val="20"/>
+          <w:szCs w:val="20"/>
+          <w:lang w:val="en-GB"/>
+          <w14:ligatures w14:val="none"/>
+        </w:rPr>
+        <w:t xml:space="preserve">brings to the table. </w:t>
+      </w:r>
+      <w:r>
+        <w:rPr>
+          <w:rFonts w:ascii="Segoe UI" w:eastAsia="Times New Roman" w:hAnsi="Segoe UI" w:cs="Segoe UI"/>
+          <w:color w:val="1F2328"/>
+          <w:kern w:val="0"/>
+          <w:sz w:val="20"/>
+          <w:szCs w:val="20"/>
+          <w:lang w:val="en-GB"/>
+          <w14:ligatures w14:val="none"/>
+        </w:rPr>
+        <w:t xml:space="preserve">The AUC is used as an evaluation </w:t>
+      </w:r>
+      <w:r>
+        <w:rPr>
+          <w:rFonts w:ascii="Segoe UI" w:eastAsia="Times New Roman" w:hAnsi="Segoe UI" w:cs="Segoe UI"/>
+          <w:color w:val="1F2328"/>
+          <w:kern w:val="0"/>
+          <w:sz w:val="20"/>
+          <w:szCs w:val="20"/>
+          <w:lang w:val="en-GB"/>
+          <w14:ligatures w14:val="none"/>
+        </w:rPr>
+        <w:t>criterion</w:t>
+      </w:r>
+      <w:r>
+        <w:rPr>
+          <w:rFonts w:ascii="Segoe UI" w:eastAsia="Times New Roman" w:hAnsi="Segoe UI" w:cs="Segoe UI"/>
+          <w:color w:val="1F2328"/>
+          <w:kern w:val="0"/>
+          <w:sz w:val="20"/>
+          <w:szCs w:val="20"/>
+          <w:lang w:val="en-GB"/>
+          <w14:ligatures w14:val="none"/>
+        </w:rPr>
+        <w:t xml:space="preserve">, which is very commonly used for these types of classification tasks. </w:t>
+      </w:r>
+      <w:r>
+        <w:rPr>
+          <w:rFonts w:ascii="Segoe UI" w:eastAsia="Times New Roman" w:hAnsi="Segoe UI" w:cs="Segoe UI"/>
+          <w:color w:val="1F2328"/>
+          <w:kern w:val="0"/>
+          <w:sz w:val="20"/>
+          <w:szCs w:val="20"/>
+          <w:lang w:val="en-GB"/>
+          <w14:ligatures w14:val="none"/>
+        </w:rPr>
+        <w:t xml:space="preserve">Adding the PRAUC, </w:t>
+      </w:r>
+      <w:r>
+        <w:rPr>
+          <w:rFonts w:ascii="Segoe UI" w:eastAsia="Times New Roman" w:hAnsi="Segoe UI" w:cs="Segoe UI"/>
+          <w:color w:val="1F2328"/>
+          <w:kern w:val="0"/>
+          <w:sz w:val="20"/>
+          <w:szCs w:val="20"/>
+          <w:lang w:val="en-GB"/>
+          <w14:ligatures w14:val="none"/>
+        </w:rPr>
+        <w:t xml:space="preserve">a good summary of the classifier’s </w:t>
+      </w:r>
+      <w:r>
+        <w:rPr>
+          <w:rFonts w:ascii="Segoe UI" w:eastAsia="Times New Roman" w:hAnsi="Segoe UI" w:cs="Segoe UI"/>
+          <w:color w:val="1F2328"/>
+          <w:kern w:val="0"/>
+          <w:sz w:val="20"/>
+          <w:szCs w:val="20"/>
+          <w:lang w:val="en-GB"/>
+          <w14:ligatures w14:val="none"/>
+        </w:rPr>
+        <w:t>performance</w:t>
+      </w:r>
+      <w:r>
+        <w:rPr>
+          <w:rFonts w:ascii="Segoe UI" w:eastAsia="Times New Roman" w:hAnsi="Segoe UI" w:cs="Segoe UI"/>
+          <w:color w:val="1F2328"/>
+          <w:kern w:val="0"/>
+          <w:sz w:val="20"/>
+          <w:szCs w:val="20"/>
+          <w:lang w:val="en-GB"/>
+          <w14:ligatures w14:val="none"/>
+        </w:rPr>
+        <w:t xml:space="preserve"> is given.</w:t>
       </w:r>
     </w:p>
     <w:p>
       <w:pPr>
         <w:shd w:val="clear" w:color="auto" w:fill="FFFFFF"/>
         <w:spacing w:before="60" w:after="100" w:afterAutospacing="1" w:line="240" w:lineRule="auto"/>
-        <w:rPr>
-          <w:rFonts w:ascii="Segoe UI" w:eastAsia="Times New Roman" w:hAnsi="Segoe UI" w:cs="Segoe UI"/>
-          <w:color w:val="1F2328"/>
-          <w:kern w:val="0"/>
+        <w:jc w:val="both"/>
+        <w:rPr>
+          <w:rFonts w:ascii="Segoe UI" w:eastAsia="Times New Roman" w:hAnsi="Segoe UI" w:cs="Segoe UI"/>
+          <w:color w:val="1F2328"/>
+          <w:kern w:val="0"/>
+          <w:sz w:val="20"/>
+          <w:szCs w:val="20"/>
           <w:lang w:val="en-GB"/>
           <w14:ligatures w14:val="none"/>
         </w:rPr>
@@ -979,70 +1900,314 @@
           <w:rFonts w:ascii="Segoe UI" w:eastAsia="Times New Roman" w:hAnsi="Segoe UI" w:cs="Segoe UI"/>
           <w:color w:val="1F2328"/>
           <w:kern w:val="0"/>
-          <w:lang w:val="en-GB"/>
-          <w14:ligatures w14:val="none"/>
-        </w:rPr>
-        <w:t xml:space="preserve">With </w:t>
-      </w:r>
-      <w:r>
-        <w:rPr>
-          <w:rFonts w:ascii="Segoe UI" w:eastAsia="Times New Roman" w:hAnsi="Segoe UI" w:cs="Segoe UI"/>
-          <w:color w:val="1F2328"/>
-          <w:kern w:val="0"/>
-          <w:lang w:val="en-GB"/>
-          <w14:ligatures w14:val="none"/>
-        </w:rPr>
-        <w:t>regard</w:t>
-      </w:r>
-      <w:r>
-        <w:rPr>
-          <w:rFonts w:ascii="Segoe UI" w:eastAsia="Times New Roman" w:hAnsi="Segoe UI" w:cs="Segoe UI"/>
-          <w:color w:val="1F2328"/>
-          <w:kern w:val="0"/>
-          <w:lang w:val="en-GB"/>
-          <w14:ligatures w14:val="none"/>
-        </w:rPr>
-        <w:t xml:space="preserve"> to the </w:t>
-      </w:r>
-      <w:r>
-        <w:rPr>
-          <w:rFonts w:ascii="Segoe UI" w:eastAsia="Times New Roman" w:hAnsi="Segoe UI" w:cs="Segoe UI"/>
-          <w:color w:val="1F2328"/>
-          <w:kern w:val="0"/>
-          <w:lang w:val="en-GB"/>
-          <w14:ligatures w14:val="none"/>
-        </w:rPr>
-        <w:t xml:space="preserve">evaluation metric, the area under the ROC curve and the </w:t>
-      </w:r>
-      <w:r>
-        <w:rPr>
-          <w:rFonts w:ascii="Segoe UI" w:eastAsia="Times New Roman" w:hAnsi="Segoe UI" w:cs="Segoe UI"/>
-          <w:color w:val="1F2328"/>
-          <w:kern w:val="0"/>
-          <w:lang w:val="en-GB"/>
-          <w14:ligatures w14:val="none"/>
-        </w:rPr>
-        <w:t>precision-recall AUC (PRAUC) are used to</w:t>
-      </w:r>
-      <w:r>
-        <w:rPr>
-          <w:rFonts w:ascii="Segoe UI" w:eastAsia="Times New Roman" w:hAnsi="Segoe UI" w:cs="Segoe UI"/>
-          <w:color w:val="1F2328"/>
-          <w:kern w:val="0"/>
-          <w:lang w:val="en-GB"/>
-          <w14:ligatures w14:val="none"/>
-        </w:rPr>
-        <w:t xml:space="preserve"> evaluate the model. </w:t>
+          <w:sz w:val="20"/>
+          <w:szCs w:val="20"/>
+          <w:lang w:val="en-GB"/>
+          <w14:ligatures w14:val="none"/>
+        </w:rPr>
+        <w:t xml:space="preserve">As with most complex neural networks, there are many hyperparameters to be set/tuned. The choices for these can have significant impact on the outcome of the model. </w:t>
+      </w:r>
+      <w:r>
+        <w:rPr>
+          <w:rFonts w:ascii="Segoe UI" w:eastAsia="Times New Roman" w:hAnsi="Segoe UI" w:cs="Segoe UI"/>
+          <w:color w:val="1F2328"/>
+          <w:kern w:val="0"/>
+          <w:sz w:val="20"/>
+          <w:szCs w:val="20"/>
+          <w:lang w:val="en-GB"/>
+          <w14:ligatures w14:val="none"/>
+        </w:rPr>
+        <w:t xml:space="preserve">Another thing to note is </w:t>
+      </w:r>
+      <w:r>
+        <w:rPr>
+          <w:rFonts w:ascii="Segoe UI" w:eastAsia="Times New Roman" w:hAnsi="Segoe UI" w:cs="Segoe UI"/>
+          <w:color w:val="1F2328"/>
+          <w:kern w:val="0"/>
+          <w:sz w:val="20"/>
+          <w:szCs w:val="20"/>
+          <w:lang w:val="en-GB"/>
+          <w14:ligatures w14:val="none"/>
+        </w:rPr>
+        <w:t xml:space="preserve">that because there are so few </w:t>
+      </w:r>
+      <w:r>
+        <w:rPr>
+          <w:rFonts w:ascii="Segoe UI" w:eastAsia="Times New Roman" w:hAnsi="Segoe UI" w:cs="Segoe UI"/>
+          <w:color w:val="1F2328"/>
+          <w:kern w:val="0"/>
+          <w:sz w:val="20"/>
+          <w:szCs w:val="20"/>
+          <w:lang w:val="en-GB"/>
+          <w14:ligatures w14:val="none"/>
+        </w:rPr>
+        <w:t xml:space="preserve">images with </w:t>
+      </w:r>
+      <w:r>
+        <w:rPr>
+          <w:rFonts w:ascii="Segoe UI" w:eastAsia="Times New Roman" w:hAnsi="Segoe UI" w:cs="Segoe UI"/>
+          <w:color w:val="1F2328"/>
+          <w:kern w:val="0"/>
+          <w:sz w:val="20"/>
+          <w:szCs w:val="20"/>
+          <w:lang w:val="en-GB"/>
+          <w14:ligatures w14:val="none"/>
+        </w:rPr>
+        <w:t xml:space="preserve">a </w:t>
+      </w:r>
+      <w:r>
+        <w:rPr>
+          <w:rFonts w:ascii="Segoe UI" w:eastAsia="Times New Roman" w:hAnsi="Segoe UI" w:cs="Segoe UI"/>
+          <w:color w:val="1F2328"/>
+          <w:kern w:val="0"/>
+          <w:sz w:val="20"/>
+          <w:szCs w:val="20"/>
+          <w:lang w:val="en-GB"/>
+          <w14:ligatures w14:val="none"/>
+        </w:rPr>
+        <w:t xml:space="preserve">biopsy attached, </w:t>
+      </w:r>
+      <w:r>
+        <w:rPr>
+          <w:rFonts w:ascii="Segoe UI" w:eastAsia="Times New Roman" w:hAnsi="Segoe UI" w:cs="Segoe UI"/>
+          <w:color w:val="1F2328"/>
+          <w:kern w:val="0"/>
+          <w:sz w:val="20"/>
+          <w:szCs w:val="20"/>
+          <w:lang w:val="en-GB"/>
+          <w14:ligatures w14:val="none"/>
+        </w:rPr>
+        <w:t xml:space="preserve">the training process was altered. Every training </w:t>
+      </w:r>
+      <w:r>
+        <w:rPr>
+          <w:rFonts w:ascii="Segoe UI" w:eastAsia="Times New Roman" w:hAnsi="Segoe UI" w:cs="Segoe UI"/>
+          <w:color w:val="1F2328"/>
+          <w:kern w:val="0"/>
+          <w:sz w:val="20"/>
+          <w:szCs w:val="20"/>
+          <w:lang w:val="en-GB"/>
+          <w14:ligatures w14:val="none"/>
+        </w:rPr>
+        <w:t xml:space="preserve">epoch all the </w:t>
+      </w:r>
+      <w:r>
+        <w:rPr>
+          <w:rFonts w:ascii="Segoe UI" w:eastAsia="Times New Roman" w:hAnsi="Segoe UI" w:cs="Segoe UI"/>
+          <w:color w:val="1F2328"/>
+          <w:kern w:val="0"/>
+          <w:sz w:val="20"/>
+          <w:szCs w:val="20"/>
+          <w:lang w:val="en-GB"/>
+          <w14:ligatures w14:val="none"/>
+        </w:rPr>
+        <w:t xml:space="preserve">images where a biopsy was done are shown and </w:t>
+      </w:r>
+      <w:r>
+        <w:rPr>
+          <w:rFonts w:ascii="Segoe UI" w:eastAsia="Times New Roman" w:hAnsi="Segoe UI" w:cs="Segoe UI"/>
+          <w:color w:val="1F2328"/>
+          <w:kern w:val="0"/>
+          <w:sz w:val="20"/>
+          <w:szCs w:val="20"/>
+          <w:lang w:val="en-GB"/>
+          <w14:ligatures w14:val="none"/>
+        </w:rPr>
+        <w:t xml:space="preserve">an equal number randomly selected from the </w:t>
+      </w:r>
+      <w:r>
+        <w:rPr>
+          <w:rFonts w:ascii="Segoe UI" w:eastAsia="Times New Roman" w:hAnsi="Segoe UI" w:cs="Segoe UI"/>
+          <w:color w:val="1F2328"/>
+          <w:kern w:val="0"/>
+          <w:sz w:val="20"/>
+          <w:szCs w:val="20"/>
+          <w:lang w:val="en-GB"/>
+          <w14:ligatures w14:val="none"/>
+        </w:rPr>
+        <w:lastRenderedPageBreak/>
+        <w:t xml:space="preserve">remaining training set. So the model sees some images more often than others. </w:t>
+      </w:r>
+      <w:r>
+        <w:rPr>
+          <w:rFonts w:ascii="Segoe UI" w:eastAsia="Times New Roman" w:hAnsi="Segoe UI" w:cs="Segoe UI"/>
+          <w:color w:val="1F2328"/>
+          <w:kern w:val="0"/>
+          <w:sz w:val="20"/>
+          <w:szCs w:val="20"/>
+          <w:lang w:val="en-GB"/>
+          <w14:ligatures w14:val="none"/>
+        </w:rPr>
+        <w:t>This could affect model performance on a validation set.</w:t>
+      </w:r>
+      <w:r>
+        <w:rPr>
+          <w:rFonts w:ascii="Segoe UI" w:eastAsia="Times New Roman" w:hAnsi="Segoe UI" w:cs="Segoe UI"/>
+          <w:color w:val="1F2328"/>
+          <w:kern w:val="0"/>
+          <w:sz w:val="20"/>
+          <w:szCs w:val="20"/>
+          <w:lang w:val="en-GB"/>
+          <w14:ligatures w14:val="none"/>
+        </w:rPr>
+        <w:t xml:space="preserve"> </w:t>
+      </w:r>
+      <w:r>
+        <w:rPr>
+          <w:rFonts w:ascii="Segoe UI" w:eastAsia="Times New Roman" w:hAnsi="Segoe UI" w:cs="Segoe UI"/>
+          <w:color w:val="1F2328"/>
+          <w:kern w:val="0"/>
+          <w:sz w:val="20"/>
+          <w:szCs w:val="20"/>
+          <w:lang w:val="en-GB"/>
+          <w14:ligatures w14:val="none"/>
+        </w:rPr>
+        <w:t>Due to the fact that</w:t>
+      </w:r>
+      <w:r>
+        <w:rPr>
+          <w:rFonts w:ascii="Segoe UI" w:eastAsia="Times New Roman" w:hAnsi="Segoe UI" w:cs="Segoe UI"/>
+          <w:color w:val="1F2328"/>
+          <w:kern w:val="0"/>
+          <w:sz w:val="20"/>
+          <w:szCs w:val="20"/>
+          <w:lang w:val="en-GB"/>
+          <w14:ligatures w14:val="none"/>
+        </w:rPr>
+        <w:t xml:space="preserve"> the model was shown</w:t>
+      </w:r>
+      <w:r>
+        <w:rPr>
+          <w:rFonts w:ascii="Segoe UI" w:eastAsia="Times New Roman" w:hAnsi="Segoe UI" w:cs="Segoe UI"/>
+          <w:color w:val="1F2328"/>
+          <w:kern w:val="0"/>
+          <w:sz w:val="20"/>
+          <w:szCs w:val="20"/>
+          <w:lang w:val="en-GB"/>
+          <w14:ligatures w14:val="none"/>
+        </w:rPr>
+        <w:t xml:space="preserve"> all </w:t>
+      </w:r>
+      <w:r>
+        <w:rPr>
+          <w:rFonts w:ascii="Segoe UI" w:eastAsia="Times New Roman" w:hAnsi="Segoe UI" w:cs="Segoe UI"/>
+          <w:color w:val="1F2328"/>
+          <w:kern w:val="0"/>
+          <w:sz w:val="20"/>
+          <w:szCs w:val="20"/>
+          <w:lang w:val="en-GB"/>
+          <w14:ligatures w14:val="none"/>
+        </w:rPr>
+        <w:t>exams with biopsies in the training set</w:t>
+      </w:r>
+      <w:r>
+        <w:rPr>
+          <w:rFonts w:ascii="Segoe UI" w:eastAsia="Times New Roman" w:hAnsi="Segoe UI" w:cs="Segoe UI"/>
+          <w:color w:val="1F2328"/>
+          <w:kern w:val="0"/>
+          <w:sz w:val="20"/>
+          <w:szCs w:val="20"/>
+          <w:lang w:val="en-GB"/>
+          <w14:ligatures w14:val="none"/>
+        </w:rPr>
+        <w:t>, the model can be made</w:t>
+      </w:r>
+      <w:r>
+        <w:rPr>
+          <w:rFonts w:ascii="Segoe UI" w:eastAsia="Times New Roman" w:hAnsi="Segoe UI" w:cs="Segoe UI"/>
+          <w:color w:val="1F2328"/>
+          <w:kern w:val="0"/>
+          <w:sz w:val="20"/>
+          <w:szCs w:val="20"/>
+          <w:lang w:val="en-GB"/>
+          <w14:ligatures w14:val="none"/>
+        </w:rPr>
+        <w:t xml:space="preserve"> more robust b</w:t>
+      </w:r>
+      <w:r>
+        <w:rPr>
+          <w:rFonts w:ascii="Segoe UI" w:eastAsia="Times New Roman" w:hAnsi="Segoe UI" w:cs="Segoe UI"/>
+          <w:color w:val="1F2328"/>
+          <w:kern w:val="0"/>
+          <w:sz w:val="20"/>
+          <w:szCs w:val="20"/>
+          <w:lang w:val="en-US"/>
+          <w14:ligatures w14:val="none"/>
+        </w:rPr>
+        <w:t>y getting more exams with biopsies</w:t>
+      </w:r>
+      <w:r>
+        <w:rPr>
+          <w:rFonts w:ascii="Segoe UI" w:eastAsia="Times New Roman" w:hAnsi="Segoe UI" w:cs="Segoe UI"/>
+          <w:color w:val="1F2328"/>
+          <w:kern w:val="0"/>
+          <w:sz w:val="20"/>
+          <w:szCs w:val="20"/>
+          <w:lang w:val="en-US"/>
+          <w14:ligatures w14:val="none"/>
+        </w:rPr>
+        <w:t>,</w:t>
+      </w:r>
+      <w:r>
+        <w:rPr>
+          <w:rFonts w:ascii="Segoe UI" w:eastAsia="Times New Roman" w:hAnsi="Segoe UI" w:cs="Segoe UI"/>
+          <w:color w:val="1F2328"/>
+          <w:kern w:val="0"/>
+          <w:sz w:val="20"/>
+          <w:szCs w:val="20"/>
+          <w:lang w:val="en-US"/>
+          <w14:ligatures w14:val="none"/>
+        </w:rPr>
+        <w:t xml:space="preserve"> </w:t>
+      </w:r>
+      <w:r>
+        <w:rPr>
+          <w:rFonts w:ascii="Segoe UI" w:eastAsia="Times New Roman" w:hAnsi="Segoe UI" w:cs="Segoe UI"/>
+          <w:color w:val="1F2328"/>
+          <w:kern w:val="0"/>
+          <w:sz w:val="20"/>
+          <w:szCs w:val="20"/>
+          <w:lang w:val="en-US"/>
+          <w14:ligatures w14:val="none"/>
+        </w:rPr>
+        <w:t xml:space="preserve">since </w:t>
+      </w:r>
+      <w:r>
+        <w:rPr>
+          <w:rFonts w:ascii="Segoe UI" w:eastAsia="Times New Roman" w:hAnsi="Segoe UI" w:cs="Segoe UI"/>
+          <w:color w:val="1F2328"/>
+          <w:kern w:val="0"/>
+          <w:sz w:val="20"/>
+          <w:szCs w:val="20"/>
+          <w:lang w:val="en-US"/>
+          <w14:ligatures w14:val="none"/>
+        </w:rPr>
+        <w:t>the model does not get to see this data each training set</w:t>
+      </w:r>
+      <w:r>
+        <w:rPr>
+          <w:rFonts w:ascii="Segoe UI" w:eastAsia="Times New Roman" w:hAnsi="Segoe UI" w:cs="Segoe UI"/>
+          <w:color w:val="1F2328"/>
+          <w:kern w:val="0"/>
+          <w:sz w:val="20"/>
+          <w:szCs w:val="20"/>
+          <w:lang w:val="en-US"/>
+          <w14:ligatures w14:val="none"/>
+        </w:rPr>
+        <w:t>.</w:t>
       </w:r>
     </w:p>
     <w:p>
       <w:pPr>
         <w:shd w:val="clear" w:color="auto" w:fill="FFFFFF"/>
         <w:spacing w:before="60" w:after="100" w:afterAutospacing="1" w:line="240" w:lineRule="auto"/>
-        <w:rPr>
-          <w:rFonts w:ascii="Segoe UI" w:eastAsia="Times New Roman" w:hAnsi="Segoe UI" w:cs="Segoe UI"/>
-          <w:color w:val="1F2328"/>
-          <w:kern w:val="0"/>
+        <w:jc w:val="both"/>
+        <w:rPr>
+          <w:rFonts w:ascii="Segoe UI" w:eastAsia="Times New Roman" w:hAnsi="Segoe UI" w:cs="Segoe UI"/>
+          <w:color w:val="1F2328"/>
+          <w:kern w:val="0"/>
+          <w:sz w:val="20"/>
+          <w:szCs w:val="20"/>
           <w:lang w:val="en-GB"/>
           <w14:ligatures w14:val="none"/>
         </w:rPr>
@@ -1052,412 +2217,138 @@
           <w:rFonts w:ascii="Segoe UI" w:eastAsia="Times New Roman" w:hAnsi="Segoe UI" w:cs="Segoe UI"/>
           <w:color w:val="1F2328"/>
           <w:kern w:val="0"/>
-          <w:lang w:val="en-GB"/>
-          <w14:ligatures w14:val="none"/>
-        </w:rPr>
-        <w:t xml:space="preserve">Many machine learning methods are thus combined to provide a robust model with strong predictive capabilities. </w:t>
-      </w:r>
-      <w:r>
-        <w:rPr>
-          <w:rFonts w:ascii="Segoe UI" w:eastAsia="Times New Roman" w:hAnsi="Segoe UI" w:cs="Segoe UI"/>
-          <w:color w:val="1F2328"/>
-          <w:kern w:val="0"/>
-          <w:lang w:val="en-GB"/>
-          <w14:ligatures w14:val="none"/>
-        </w:rPr>
-        <w:t>The</w:t>
-      </w:r>
-      <w:r>
-        <w:rPr>
-          <w:rFonts w:ascii="Segoe UI" w:eastAsia="Times New Roman" w:hAnsi="Segoe UI" w:cs="Segoe UI"/>
-          <w:color w:val="1F2328"/>
-          <w:kern w:val="0"/>
-          <w:lang w:val="en-GB"/>
-          <w14:ligatures w14:val="none"/>
-        </w:rPr>
-        <w:t xml:space="preserve"> </w:t>
-      </w:r>
-      <w:r>
-        <w:rPr>
-          <w:rFonts w:ascii="Segoe UI" w:eastAsia="Times New Roman" w:hAnsi="Segoe UI" w:cs="Segoe UI"/>
-          <w:color w:val="1F2328"/>
-          <w:kern w:val="0"/>
-          <w:lang w:val="en-GB"/>
-          <w14:ligatures w14:val="none"/>
-        </w:rPr>
-        <w:t xml:space="preserve">transfer learning of the weights on </w:t>
-      </w:r>
-      <w:r>
-        <w:rPr>
-          <w:rFonts w:ascii="Segoe UI" w:eastAsia="Times New Roman" w:hAnsi="Segoe UI" w:cs="Segoe UI"/>
-          <w:color w:val="1F2328"/>
-          <w:kern w:val="0"/>
-          <w:lang w:val="en-GB"/>
-          <w14:ligatures w14:val="none"/>
-        </w:rPr>
-        <w:t xml:space="preserve">a more noisy BI-RADS classification task </w:t>
-      </w:r>
-      <w:r>
-        <w:rPr>
-          <w:rFonts w:ascii="Segoe UI" w:eastAsia="Times New Roman" w:hAnsi="Segoe UI" w:cs="Segoe UI"/>
-          <w:color w:val="1F2328"/>
-          <w:kern w:val="0"/>
-          <w:lang w:val="en-GB"/>
-          <w14:ligatures w14:val="none"/>
-        </w:rPr>
-        <w:t xml:space="preserve">is definitely a strong point that adds to the strength of the model. The use </w:t>
-      </w:r>
-      <w:r>
-        <w:rPr>
-          <w:rFonts w:ascii="Segoe UI" w:eastAsia="Times New Roman" w:hAnsi="Segoe UI" w:cs="Segoe UI"/>
-          <w:color w:val="1F2328"/>
-          <w:kern w:val="0"/>
-          <w:lang w:val="en-GB"/>
-          <w14:ligatures w14:val="none"/>
-        </w:rPr>
-        <w:t>of pixel-level mammograms</w:t>
-      </w:r>
-      <w:r>
-        <w:rPr>
-          <w:rFonts w:ascii="Segoe UI" w:eastAsia="Times New Roman" w:hAnsi="Segoe UI" w:cs="Segoe UI"/>
-          <w:color w:val="1F2328"/>
-          <w:kern w:val="0"/>
-          <w:lang w:val="en-GB"/>
-          <w14:ligatures w14:val="none"/>
-        </w:rPr>
-        <w:t xml:space="preserve"> to generate more input (heatmaps) for the CNN</w:t>
-      </w:r>
-      <w:r>
-        <w:rPr>
-          <w:rFonts w:ascii="Segoe UI" w:eastAsia="Times New Roman" w:hAnsi="Segoe UI" w:cs="Segoe UI"/>
-          <w:color w:val="1F2328"/>
-          <w:kern w:val="0"/>
-          <w:lang w:val="en-GB"/>
-          <w14:ligatures w14:val="none"/>
-        </w:rPr>
-        <w:t xml:space="preserve"> is another addition that shows t</w:t>
-      </w:r>
-      <w:r>
-        <w:rPr>
-          <w:rFonts w:ascii="Segoe UI" w:eastAsia="Times New Roman" w:hAnsi="Segoe UI" w:cs="Segoe UI"/>
-          <w:color w:val="1F2328"/>
-          <w:kern w:val="0"/>
-          <w:lang w:val="en-GB"/>
-          <w14:ligatures w14:val="none"/>
-        </w:rPr>
-        <w:t xml:space="preserve">he advances this paper </w:t>
-      </w:r>
-      <w:r>
-        <w:rPr>
-          <w:rFonts w:ascii="Segoe UI" w:eastAsia="Times New Roman" w:hAnsi="Segoe UI" w:cs="Segoe UI"/>
-          <w:color w:val="1F2328"/>
-          <w:kern w:val="0"/>
-          <w:lang w:val="en-GB"/>
-          <w14:ligatures w14:val="none"/>
-        </w:rPr>
-        <w:t xml:space="preserve">brings to the table. </w:t>
-      </w:r>
-      <w:r>
-        <w:rPr>
-          <w:rFonts w:ascii="Segoe UI" w:eastAsia="Times New Roman" w:hAnsi="Segoe UI" w:cs="Segoe UI"/>
-          <w:color w:val="1F2328"/>
-          <w:kern w:val="0"/>
-          <w:lang w:val="en-GB"/>
-          <w14:ligatures w14:val="none"/>
-        </w:rPr>
-        <w:t xml:space="preserve">The AUC under the ROC </w:t>
-      </w:r>
-      <w:r>
-        <w:rPr>
-          <w:rFonts w:ascii="Segoe UI" w:eastAsia="Times New Roman" w:hAnsi="Segoe UI" w:cs="Segoe UI"/>
-          <w:color w:val="1F2328"/>
-          <w:kern w:val="0"/>
-          <w:lang w:val="en-GB"/>
-          <w14:ligatures w14:val="none"/>
-        </w:rPr>
-        <w:lastRenderedPageBreak/>
-        <w:t xml:space="preserve">curve is used as an evaluation </w:t>
-      </w:r>
-      <w:r>
-        <w:rPr>
-          <w:rFonts w:ascii="Segoe UI" w:eastAsia="Times New Roman" w:hAnsi="Segoe UI" w:cs="Segoe UI"/>
-          <w:color w:val="1F2328"/>
-          <w:kern w:val="0"/>
-          <w:lang w:val="en-GB"/>
-          <w14:ligatures w14:val="none"/>
-        </w:rPr>
-        <w:t>criterion</w:t>
-      </w:r>
-      <w:r>
-        <w:rPr>
-          <w:rFonts w:ascii="Segoe UI" w:eastAsia="Times New Roman" w:hAnsi="Segoe UI" w:cs="Segoe UI"/>
-          <w:color w:val="1F2328"/>
-          <w:kern w:val="0"/>
-          <w:lang w:val="en-GB"/>
-          <w14:ligatures w14:val="none"/>
-        </w:rPr>
-        <w:t xml:space="preserve">, which is very commonly used for these types of classification tasks. </w:t>
+          <w:sz w:val="20"/>
+          <w:szCs w:val="20"/>
+          <w:lang w:val="en-GB"/>
+          <w14:ligatures w14:val="none"/>
+        </w:rPr>
+        <w:t xml:space="preserve">This model could be </w:t>
+      </w:r>
+      <w:r>
+        <w:rPr>
+          <w:rFonts w:ascii="Segoe UI" w:eastAsia="Times New Roman" w:hAnsi="Segoe UI" w:cs="Segoe UI"/>
+          <w:color w:val="1F2328"/>
+          <w:kern w:val="0"/>
+          <w:sz w:val="20"/>
+          <w:szCs w:val="20"/>
+          <w:lang w:val="en-GB"/>
+          <w14:ligatures w14:val="none"/>
+        </w:rPr>
+        <w:t xml:space="preserve">further </w:t>
+      </w:r>
+      <w:r>
+        <w:rPr>
+          <w:rFonts w:ascii="Segoe UI" w:eastAsia="Times New Roman" w:hAnsi="Segoe UI" w:cs="Segoe UI"/>
+          <w:color w:val="1F2328"/>
+          <w:kern w:val="0"/>
+          <w:sz w:val="20"/>
+          <w:szCs w:val="20"/>
+          <w:lang w:val="en-GB"/>
+          <w14:ligatures w14:val="none"/>
+        </w:rPr>
+        <w:t>improved with the use of Generative Adversarial Networks (GANs). GANs can generate realistic mammography images, serving as an effective data augmentation technique. By enlarging the dataset, the model’s ability to generalise to various imaging conditions can be improved. This can also be done by varying pathological conditions, so the model gets provided with a more diverse set of training examples.</w:t>
+      </w:r>
+      <w:r>
+        <w:rPr>
+          <w:rFonts w:ascii="Segoe UI" w:eastAsia="Times New Roman" w:hAnsi="Segoe UI" w:cs="Segoe UI"/>
+          <w:color w:val="1F2328"/>
+          <w:kern w:val="0"/>
+          <w:sz w:val="20"/>
+          <w:szCs w:val="20"/>
+          <w:lang w:val="en-GB"/>
+          <w14:ligatures w14:val="none"/>
+        </w:rPr>
+        <w:t xml:space="preserve"> Even a step further would be the use of a conditional GAN (</w:t>
+      </w:r>
+      <w:proofErr w:type="spellStart"/>
+      <w:r>
+        <w:rPr>
+          <w:rFonts w:ascii="Segoe UI" w:eastAsia="Times New Roman" w:hAnsi="Segoe UI" w:cs="Segoe UI"/>
+          <w:color w:val="1F2328"/>
+          <w:kern w:val="0"/>
+          <w:sz w:val="20"/>
+          <w:szCs w:val="20"/>
+          <w:lang w:val="en-GB"/>
+          <w14:ligatures w14:val="none"/>
+        </w:rPr>
+        <w:t>cGAN</w:t>
+      </w:r>
+      <w:proofErr w:type="spellEnd"/>
+      <w:r>
+        <w:rPr>
+          <w:rFonts w:ascii="Segoe UI" w:eastAsia="Times New Roman" w:hAnsi="Segoe UI" w:cs="Segoe UI"/>
+          <w:color w:val="1F2328"/>
+          <w:kern w:val="0"/>
+          <w:sz w:val="20"/>
+          <w:szCs w:val="20"/>
+          <w:lang w:val="en-GB"/>
+          <w14:ligatures w14:val="none"/>
+        </w:rPr>
+        <w:t>)</w:t>
+      </w:r>
+      <w:r>
+        <w:rPr>
+          <w:rFonts w:ascii="Segoe UI" w:eastAsia="Times New Roman" w:hAnsi="Segoe UI" w:cs="Segoe UI"/>
+          <w:color w:val="1F2328"/>
+          <w:kern w:val="0"/>
+          <w:sz w:val="20"/>
+          <w:szCs w:val="20"/>
+          <w:lang w:val="en-GB"/>
+          <w14:ligatures w14:val="none"/>
+        </w:rPr>
+        <w:t>, where the class label information</w:t>
+      </w:r>
+      <w:r>
+        <w:rPr>
+          <w:rFonts w:ascii="Segoe UI" w:eastAsia="Times New Roman" w:hAnsi="Segoe UI" w:cs="Segoe UI"/>
+          <w:color w:val="1F2328"/>
+          <w:kern w:val="0"/>
+          <w:sz w:val="20"/>
+          <w:szCs w:val="20"/>
+          <w:lang w:val="en-GB"/>
+          <w14:ligatures w14:val="none"/>
+        </w:rPr>
+        <w:t xml:space="preserve"> is incorporated</w:t>
+      </w:r>
+      <w:r>
+        <w:rPr>
+          <w:rFonts w:ascii="Segoe UI" w:eastAsia="Times New Roman" w:hAnsi="Segoe UI" w:cs="Segoe UI"/>
+          <w:color w:val="1F2328"/>
+          <w:kern w:val="0"/>
+          <w:sz w:val="20"/>
+          <w:szCs w:val="20"/>
+          <w:lang w:val="en-GB"/>
+          <w14:ligatures w14:val="none"/>
+        </w:rPr>
+        <w:t xml:space="preserve">. </w:t>
+      </w:r>
+      <w:r>
+        <w:rPr>
+          <w:rFonts w:ascii="Segoe UI" w:eastAsia="Times New Roman" w:hAnsi="Segoe UI" w:cs="Segoe UI"/>
+          <w:color w:val="1F2328"/>
+          <w:kern w:val="0"/>
+          <w:sz w:val="20"/>
+          <w:szCs w:val="20"/>
+          <w:lang w:val="en-GB"/>
+          <w14:ligatures w14:val="none"/>
+        </w:rPr>
+        <w:t xml:space="preserve">Encouraging the generator to produce not only realistic mammography images but also correspond to the specified class. </w:t>
+      </w:r>
+      <w:r>
+        <w:rPr>
+          <w:rFonts w:ascii="Segoe UI" w:eastAsia="Times New Roman" w:hAnsi="Segoe UI" w:cs="Segoe UI"/>
+          <w:color w:val="1F2328"/>
+          <w:kern w:val="0"/>
+          <w:sz w:val="20"/>
+          <w:szCs w:val="20"/>
+          <w:lang w:val="en-GB"/>
+          <w14:ligatures w14:val="none"/>
+        </w:rPr>
+        <w:t>And the discriminator learns to distinguish between real and fake samples while considering the associated class information.</w:t>
       </w:r>
     </w:p>
     <w:p>
       <w:pPr>
-        <w:shd w:val="clear" w:color="auto" w:fill="FFFFFF"/>
-        <w:spacing w:before="60" w:after="100" w:afterAutospacing="1" w:line="240" w:lineRule="auto"/>
-        <w:rPr>
-          <w:rFonts w:ascii="Segoe UI" w:eastAsia="Times New Roman" w:hAnsi="Segoe UI" w:cs="Segoe UI"/>
-          <w:color w:val="1F2328"/>
-          <w:kern w:val="0"/>
-          <w:lang w:val="en-GB"/>
-          <w14:ligatures w14:val="none"/>
-        </w:rPr>
-      </w:pPr>
-      <w:r>
-        <w:rPr>
-          <w:rFonts w:ascii="Segoe UI" w:eastAsia="Times New Roman" w:hAnsi="Segoe UI" w:cs="Segoe UI"/>
-          <w:color w:val="1F2328"/>
-          <w:kern w:val="0"/>
-          <w:lang w:val="en-GB"/>
-          <w14:ligatures w14:val="none"/>
-        </w:rPr>
-        <w:t xml:space="preserve">As with most complex neural networks, there are many hyperparameters to be set/tuned. The choices for these can have significant impact on the outcome of the model. </w:t>
-      </w:r>
-      <w:r>
-        <w:rPr>
-          <w:rFonts w:ascii="Segoe UI" w:eastAsia="Times New Roman" w:hAnsi="Segoe UI" w:cs="Segoe UI"/>
-          <w:color w:val="1F2328"/>
-          <w:kern w:val="0"/>
-          <w:lang w:val="en-GB"/>
-          <w14:ligatures w14:val="none"/>
-        </w:rPr>
-        <w:t xml:space="preserve">Another thing to note is </w:t>
-      </w:r>
-      <w:r>
-        <w:rPr>
-          <w:rFonts w:ascii="Segoe UI" w:eastAsia="Times New Roman" w:hAnsi="Segoe UI" w:cs="Segoe UI"/>
-          <w:color w:val="1F2328"/>
-          <w:kern w:val="0"/>
-          <w:lang w:val="en-GB"/>
-          <w14:ligatures w14:val="none"/>
-        </w:rPr>
-        <w:t xml:space="preserve">that because there are so few </w:t>
-      </w:r>
-      <w:r>
-        <w:rPr>
-          <w:rFonts w:ascii="Segoe UI" w:eastAsia="Times New Roman" w:hAnsi="Segoe UI" w:cs="Segoe UI"/>
-          <w:color w:val="1F2328"/>
-          <w:kern w:val="0"/>
-          <w:lang w:val="en-GB"/>
-          <w14:ligatures w14:val="none"/>
-        </w:rPr>
-        <w:t xml:space="preserve">images with </w:t>
-      </w:r>
-      <w:r>
-        <w:rPr>
-          <w:rFonts w:ascii="Segoe UI" w:eastAsia="Times New Roman" w:hAnsi="Segoe UI" w:cs="Segoe UI"/>
-          <w:color w:val="1F2328"/>
-          <w:kern w:val="0"/>
-          <w:lang w:val="en-GB"/>
-          <w14:ligatures w14:val="none"/>
-        </w:rPr>
-        <w:t xml:space="preserve">a </w:t>
-      </w:r>
-      <w:r>
-        <w:rPr>
-          <w:rFonts w:ascii="Segoe UI" w:eastAsia="Times New Roman" w:hAnsi="Segoe UI" w:cs="Segoe UI"/>
-          <w:color w:val="1F2328"/>
-          <w:kern w:val="0"/>
-          <w:lang w:val="en-GB"/>
-          <w14:ligatures w14:val="none"/>
-        </w:rPr>
-        <w:t xml:space="preserve">biopsy attached, </w:t>
-      </w:r>
-      <w:r>
-        <w:rPr>
-          <w:rFonts w:ascii="Segoe UI" w:eastAsia="Times New Roman" w:hAnsi="Segoe UI" w:cs="Segoe UI"/>
-          <w:color w:val="1F2328"/>
-          <w:kern w:val="0"/>
-          <w:lang w:val="en-GB"/>
-          <w14:ligatures w14:val="none"/>
-        </w:rPr>
-        <w:t xml:space="preserve">the training process was altered. Every training </w:t>
-      </w:r>
-      <w:r>
-        <w:rPr>
-          <w:rFonts w:ascii="Segoe UI" w:eastAsia="Times New Roman" w:hAnsi="Segoe UI" w:cs="Segoe UI"/>
-          <w:color w:val="1F2328"/>
-          <w:kern w:val="0"/>
-          <w:lang w:val="en-GB"/>
-          <w14:ligatures w14:val="none"/>
-        </w:rPr>
-        <w:t xml:space="preserve">epoch all the </w:t>
-      </w:r>
-      <w:r>
-        <w:rPr>
-          <w:rFonts w:ascii="Segoe UI" w:eastAsia="Times New Roman" w:hAnsi="Segoe UI" w:cs="Segoe UI"/>
-          <w:color w:val="1F2328"/>
-          <w:kern w:val="0"/>
-          <w:lang w:val="en-GB"/>
-          <w14:ligatures w14:val="none"/>
-        </w:rPr>
-        <w:t xml:space="preserve">images where a biopsy was done are shown and </w:t>
-      </w:r>
-      <w:r>
-        <w:rPr>
-          <w:rFonts w:ascii="Segoe UI" w:eastAsia="Times New Roman" w:hAnsi="Segoe UI" w:cs="Segoe UI"/>
-          <w:color w:val="1F2328"/>
-          <w:kern w:val="0"/>
-          <w:lang w:val="en-GB"/>
-          <w14:ligatures w14:val="none"/>
-        </w:rPr>
-        <w:t xml:space="preserve">an equal number randomly selected from the remaining training set. So the model sees some images more often than others. </w:t>
-      </w:r>
-      <w:commentRangeStart w:id="0"/>
-      <w:r>
-        <w:rPr>
-          <w:rFonts w:ascii="Segoe UI" w:eastAsia="Times New Roman" w:hAnsi="Segoe UI" w:cs="Segoe UI"/>
-          <w:color w:val="1F2328"/>
-          <w:kern w:val="0"/>
-          <w:lang w:val="en-GB"/>
-          <w14:ligatures w14:val="none"/>
-        </w:rPr>
-        <w:t>This could affect model performance on a validation set.</w:t>
-      </w:r>
-      <w:commentRangeEnd w:id="0"/>
-      <w:r>
-        <w:rPr>
-          <w:rStyle w:val="CommentReference"/>
-        </w:rPr>
-        <w:commentReference w:id="0"/>
-      </w:r>
-    </w:p>
-    <w:p>
-      <w:pPr>
-        <w:shd w:val="clear" w:color="auto" w:fill="FFFFFF"/>
-        <w:spacing w:before="60" w:after="100" w:afterAutospacing="1" w:line="240" w:lineRule="auto"/>
-        <w:rPr>
-          <w:rFonts w:ascii="Segoe UI" w:eastAsia="Times New Roman" w:hAnsi="Segoe UI" w:cs="Segoe UI"/>
-          <w:b/>
-          <w:bCs/>
-          <w:color w:val="1F2328"/>
-          <w:kern w:val="0"/>
-          <w:lang w:val="en-GB"/>
-          <w14:ligatures w14:val="none"/>
-        </w:rPr>
-      </w:pPr>
-      <w:commentRangeStart w:id="1"/>
-      <w:r>
-        <w:rPr>
-          <w:rFonts w:ascii="Segoe UI" w:eastAsia="Times New Roman" w:hAnsi="Segoe UI" w:cs="Segoe UI"/>
-          <w:b/>
-          <w:bCs/>
-          <w:color w:val="1F2328"/>
-          <w:kern w:val="0"/>
-          <w:lang w:val="en-GB"/>
-          <w14:ligatures w14:val="none"/>
-        </w:rPr>
-        <w:t xml:space="preserve">Ideas for improvement: </w:t>
-      </w:r>
-    </w:p>
-    <w:p>
-      <w:pPr>
-        <w:shd w:val="clear" w:color="auto" w:fill="FFFFFF"/>
-        <w:spacing w:before="60" w:after="100" w:afterAutospacing="1" w:line="240" w:lineRule="auto"/>
-        <w:rPr>
-          <w:rFonts w:ascii="Segoe UI" w:eastAsia="Times New Roman" w:hAnsi="Segoe UI" w:cs="Segoe UI"/>
-          <w:color w:val="1F2328"/>
-          <w:kern w:val="0"/>
-          <w:lang w:val="en-GB"/>
-          <w14:ligatures w14:val="none"/>
-        </w:rPr>
-      </w:pPr>
-      <w:r>
-        <w:rPr>
-          <w:rFonts w:ascii="Segoe UI" w:eastAsia="Times New Roman" w:hAnsi="Segoe UI" w:cs="Segoe UI"/>
-          <w:color w:val="1F2328"/>
-          <w:kern w:val="0"/>
-          <w:lang w:val="en-GB"/>
-          <w14:ligatures w14:val="none"/>
-        </w:rPr>
-        <w:t>This model could be improved with the use of Generative Adversarial Networks (GANs). GANs can generate realistic mammography images, serving as an effective data augmentation technique. By enlarging the dataset, the model’s ability to generalise to various imaging conditions can be improved. This can also be done by varying pathological conditions, so the model gets provided with a more diverse set of training examples.</w:t>
-      </w:r>
-    </w:p>
-    <w:p>
-      <w:pPr>
-        <w:shd w:val="clear" w:color="auto" w:fill="FFFFFF"/>
-        <w:spacing w:before="60" w:after="100" w:afterAutospacing="1" w:line="240" w:lineRule="auto"/>
-        <w:rPr>
-          <w:rFonts w:ascii="Segoe UI" w:eastAsia="Times New Roman" w:hAnsi="Segoe UI" w:cs="Segoe UI"/>
-          <w:color w:val="1F2328"/>
-          <w:kern w:val="0"/>
-          <w:lang w:val="en-US"/>
-          <w14:ligatures w14:val="none"/>
-        </w:rPr>
-      </w:pPr>
-      <w:r>
-        <w:rPr>
-          <w:rFonts w:ascii="Segoe UI" w:eastAsia="Times New Roman" w:hAnsi="Segoe UI" w:cs="Segoe UI"/>
-          <w:color w:val="1F2328"/>
-          <w:kern w:val="0"/>
-          <w:lang w:val="en-US"/>
-          <w14:ligatures w14:val="none"/>
-        </w:rPr>
-        <w:t>within each training epoch, the model was shown all exams with biopsies in the training set</w:t>
-      </w:r>
-      <w:r>
-        <w:rPr>
-          <w:rFonts w:ascii="Segoe UI" w:eastAsia="Times New Roman" w:hAnsi="Segoe UI" w:cs="Segoe UI"/>
-          <w:color w:val="1F2328"/>
-          <w:kern w:val="0"/>
-          <w:lang w:val="en-US"/>
-          <w14:ligatures w14:val="none"/>
-        </w:rPr>
-        <w:t xml:space="preserve">. </w:t>
-      </w:r>
-      <w:r>
-        <w:rPr>
-          <w:rFonts w:ascii="Segoe UI" w:eastAsia="Times New Roman" w:hAnsi="Segoe UI" w:cs="Segoe UI"/>
-          <w:color w:val="1F2328"/>
-          <w:kern w:val="0"/>
-          <w:lang w:val="en-US"/>
-          <w14:ligatures w14:val="none"/>
-        </w:rPr>
-        <w:t xml:space="preserve">By getting more exams with biopsies the model does not get to see </w:t>
-      </w:r>
-      <w:r>
-        <w:rPr>
-          <w:rFonts w:ascii="Segoe UI" w:eastAsia="Times New Roman" w:hAnsi="Segoe UI" w:cs="Segoe UI"/>
-          <w:color w:val="1F2328"/>
-          <w:kern w:val="0"/>
-          <w:lang w:val="en-US"/>
-          <w14:ligatures w14:val="none"/>
-        </w:rPr>
-        <w:t>this data each training set, making the model more robust.</w:t>
-      </w:r>
-      <w:commentRangeEnd w:id="1"/>
-      <w:r>
-        <w:rPr>
-          <w:rStyle w:val="CommentReference"/>
-        </w:rPr>
-        <w:commentReference w:id="1"/>
-      </w:r>
-    </w:p>
-    <w:p>
-      <w:pPr>
-        <w:shd w:val="clear" w:color="auto" w:fill="FFFFFF"/>
-        <w:spacing w:before="60" w:after="100" w:afterAutospacing="1" w:line="240" w:lineRule="auto"/>
-        <w:rPr>
-          <w:rFonts w:ascii="Segoe UI" w:eastAsia="Times New Roman" w:hAnsi="Segoe UI" w:cs="Segoe UI"/>
-          <w:color w:val="1F2328"/>
-          <w:kern w:val="0"/>
-          <w:sz w:val="24"/>
-          <w:szCs w:val="24"/>
-          <w:lang w:val="en-GB"/>
-          <w14:ligatures w14:val="none"/>
-        </w:rPr>
-      </w:pPr>
-    </w:p>
-    <w:p>
-      <w:pPr>
         <w:rPr>
           <w:sz w:val="32"/>
           <w:szCs w:val="32"/>
@@ -1466,7 +2357,7 @@
       </w:pPr>
     </w:p>
     <w:sectPr>
-      <w:headerReference w:type="default" r:id="rId11"/>
+      <w:headerReference w:type="default" r:id="rId8"/>
       <w:pgSz w:w="11906" w:h="16838"/>
       <w:pgMar w:top="1440" w:right="1440" w:bottom="1440" w:left="1440" w:header="708" w:footer="708" w:gutter="0"/>
       <w:cols w:space="708"/>
@@ -1474,64 +2365,6 @@
     </w:sectPr>
   </w:body>
 </w:document>
-</file>
-
-<file path=word/comments.xml><?xml version="1.0" encoding="utf-8"?>
-<w:comments xmlns:wpc="http://schemas.microsoft.com/office/word/2010/wordprocessingCanvas" xmlns:cx="http://schemas.microsoft.com/office/drawing/2014/chartex" xmlns:cx1="http://schemas.microsoft.com/office/drawing/2015/9/8/chartex" xmlns:cx2="http://schemas.microsoft.com/office/drawing/2015/10/21/chartex" xmlns:cx3="http://schemas.microsoft.com/office/drawing/2016/5/9/chartex" xmlns:cx4="http://schemas.microsoft.com/office/drawing/2016/5/10/chartex" xmlns:cx5="http://schemas.microsoft.com/office/drawing/2016/5/11/chartex" xmlns:cx6="http://schemas.microsoft.com/office/drawing/2016/5/12/chartex" xmlns:cx7="http://schemas.microsoft.com/office/drawing/2016/5/13/chartex" xmlns:cx8="http://schemas.microsoft.com/office/drawing/2016/5/14/chartex" xmlns:mc="http://schemas.openxmlformats.org/markup-compatibility/2006" xmlns:aink="http://schemas.microsoft.com/office/drawing/2016/ink" xmlns:am3d="http://schemas.microsoft.com/office/drawing/2017/model3d" xmlns:o="urn:schemas-microsoft-com:office:office" xmlns:oel="http://schemas.microsoft.com/office/2019/extlst" xmlns:r="http://schemas.openxmlformats.org/officeDocument/2006/relationships" xmlns:m="http://schemas.openxmlformats.org/officeDocument/2006/math" xmlns:v="urn:schemas-microsoft-com:vml" xmlns:wp14="http://schemas.microsoft.com/office/word/2010/wordprocessingDrawing" xmlns:wp="http://schemas.openxmlformats.org/drawingml/2006/wordprocessingDrawing" xmlns:w10="urn:schemas-microsoft-com:office:word" xmlns:w="http://schemas.openxmlformats.org/wordprocessingml/2006/main" xmlns:w14="http://schemas.microsoft.com/office/word/2010/wordml" xmlns:w15="http://schemas.microsoft.com/office/word/2012/wordml" xmlns:w16cex="http://schemas.microsoft.com/office/word/2018/wordml/cex" xmlns:w16cid="http://schemas.microsoft.com/office/word/2016/wordml/cid" xmlns:w16="http://schemas.microsoft.com/office/word/2018/wordml" xmlns:w16sdtdh="http://schemas.microsoft.com/office/word/2020/wordml/sdtdatahash" xmlns:w16se="http://schemas.microsoft.com/office/word/2015/wordml/symex" xmlns:wpg="http://schemas.microsoft.com/office/word/2010/wordprocessingGroup" xmlns:wpi="http://schemas.microsoft.com/office/word/2010/wordprocessingInk" xmlns:wne="http://schemas.microsoft.com/office/word/2006/wordml" xmlns:wps="http://schemas.microsoft.com/office/word/2010/wordprocessingShape" mc:Ignorable="w14 w15 w16se w16cid w16 w16cex w16sdtdh wp14">
-  <w:comment w:id="0" w:author="Vlasman, Fijten" w:date="2023-10-25T11:19:00Z" w:initials="VF">
-    <w:p>
-      <w:pPr>
-        <w:pStyle w:val="CommentText"/>
-      </w:pPr>
-      <w:r>
-        <w:rPr>
-          <w:rStyle w:val="CommentReference"/>
-        </w:rPr>
-        <w:annotationRef/>
-      </w:r>
-      <w:r>
-        <w:t>added</w:t>
-      </w:r>
-    </w:p>
-  </w:comment>
-  <w:comment w:id="1" w:author="Vlasman, Fijten" w:date="2023-10-25T11:28:00Z" w:initials="VF">
-    <w:p>
-      <w:pPr>
-        <w:pStyle w:val="CommentText"/>
-      </w:pPr>
-      <w:r>
-        <w:rPr>
-          <w:rStyle w:val="CommentReference"/>
-        </w:rPr>
-        <w:annotationRef/>
-      </w:r>
-      <w:r>
-        <w:t>added</w:t>
-      </w:r>
-    </w:p>
-  </w:comment>
-</w:comments>
-</file>
-
-<file path=word/commentsExtended.xml><?xml version="1.0" encoding="utf-8"?>
-<w15:commentsEx xmlns:wpc="http://schemas.microsoft.com/office/word/2010/wordprocessingCanvas" xmlns:cx="http://schemas.microsoft.com/office/drawing/2014/chartex" xmlns:cx1="http://schemas.microsoft.com/office/drawing/2015/9/8/chartex" xmlns:cx2="http://schemas.microsoft.com/office/drawing/2015/10/21/chartex" xmlns:cx3="http://schemas.microsoft.com/office/drawing/2016/5/9/chartex" xmlns:cx4="http://schemas.microsoft.com/office/drawing/2016/5/10/chartex" xmlns:cx5="http://schemas.microsoft.com/office/drawing/2016/5/11/chartex" xmlns:cx6="http://schemas.microsoft.com/office/drawing/2016/5/12/chartex" xmlns:cx7="http://schemas.microsoft.com/office/drawing/2016/5/13/chartex" xmlns:cx8="http://schemas.microsoft.com/office/drawing/2016/5/14/chartex" xmlns:mc="http://schemas.openxmlformats.org/markup-compatibility/2006" xmlns:aink="http://schemas.microsoft.com/office/drawing/2016/ink" xmlns:am3d="http://schemas.microsoft.com/office/drawing/2017/model3d" xmlns:o="urn:schemas-microsoft-com:office:office" xmlns:oel="http://schemas.microsoft.com/office/2019/extlst" xmlns:r="http://schemas.openxmlformats.org/officeDocument/2006/relationships" xmlns:m="http://schemas.openxmlformats.org/officeDocument/2006/math" xmlns:v="urn:schemas-microsoft-com:vml" xmlns:wp14="http://schemas.microsoft.com/office/word/2010/wordprocessingDrawing" xmlns:wp="http://schemas.openxmlformats.org/drawingml/2006/wordprocessingDrawing" xmlns:w10="urn:schemas-microsoft-com:office:word" xmlns:w="http://schemas.openxmlformats.org/wordprocessingml/2006/main" xmlns:w14="http://schemas.microsoft.com/office/word/2010/wordml" xmlns:w15="http://schemas.microsoft.com/office/word/2012/wordml" xmlns:w16cex="http://schemas.microsoft.com/office/word/2018/wordml/cex" xmlns:w16cid="http://schemas.microsoft.com/office/word/2016/wordml/cid" xmlns:w16="http://schemas.microsoft.com/office/word/2018/wordml" xmlns:w16sdtdh="http://schemas.microsoft.com/office/word/2020/wordml/sdtdatahash" xmlns:w16se="http://schemas.microsoft.com/office/word/2015/wordml/symex" xmlns:wpg="http://schemas.microsoft.com/office/word/2010/wordprocessingGroup" xmlns:wpi="http://schemas.microsoft.com/office/word/2010/wordprocessingInk" xmlns:wne="http://schemas.microsoft.com/office/word/2006/wordml" xmlns:wps="http://schemas.microsoft.com/office/word/2010/wordprocessingShape" mc:Ignorable="w14 w15 w16se w16cid w16 w16cex w16sdtdh wp14">
-  <w15:commentEx w15:paraId="4BEDBF1D" w15:done="0"/>
-  <w15:commentEx w15:paraId="1717AD61" w15:done="0"/>
-</w15:commentsEx>
-</file>
-
-<file path=word/commentsExtensible.xml><?xml version="1.0" encoding="utf-8"?>
-<w16cex:commentsExtensible xmlns:wpc="http://schemas.microsoft.com/office/word/2010/wordprocessingCanvas" xmlns:cx="http://schemas.microsoft.com/office/drawing/2014/chartex" xmlns:cx1="http://schemas.microsoft.com/office/drawing/2015/9/8/chartex" xmlns:cx2="http://schemas.microsoft.com/office/drawing/2015/10/21/chartex" xmlns:cx3="http://schemas.microsoft.com/office/drawing/2016/5/9/chartex" xmlns:cx4="http://schemas.microsoft.com/office/drawing/2016/5/10/chartex" xmlns:cx5="http://schemas.microsoft.com/office/drawing/2016/5/11/chartex" xmlns:cx6="http://schemas.microsoft.com/office/drawing/2016/5/12/chartex" xmlns:cx7="http://schemas.microsoft.com/office/drawing/2016/5/13/chartex" xmlns:cx8="http://schemas.microsoft.com/office/drawing/2016/5/14/chartex" xmlns:cr="http://schemas.microsoft.com/office/comments/2020/reactions" xmlns:mc="http://schemas.openxmlformats.org/markup-compatibility/2006" xmlns:aink="http://schemas.microsoft.com/office/drawing/2016/ink" xmlns:am3d="http://schemas.microsoft.com/office/drawing/2017/model3d" xmlns:o="urn:schemas-microsoft-com:office:office" xmlns:oel="http://schemas.microsoft.com/office/2019/extlst" xmlns:r="http://schemas.openxmlformats.org/officeDocument/2006/relationships" xmlns:m="http://schemas.openxmlformats.org/officeDocument/2006/math" xmlns:v="urn:schemas-microsoft-com:vml" xmlns:wp14="http://schemas.microsoft.com/office/word/2010/wordprocessingDrawing" xmlns:wp="http://schemas.openxmlformats.org/drawingml/2006/wordprocessingDrawing" xmlns:w10="urn:schemas-microsoft-com:office:word" xmlns:w="http://schemas.openxmlformats.org/wordprocessingml/2006/main" xmlns:w14="http://schemas.microsoft.com/office/word/2010/wordml" xmlns:w15="http://schemas.microsoft.com/office/word/2012/wordml" xmlns:w16cex="http://schemas.microsoft.com/office/word/2018/wordml/cex" xmlns:w16cid="http://schemas.microsoft.com/office/word/2016/wordml/cid" xmlns:w16="http://schemas.microsoft.com/office/word/2018/wordml" xmlns:w16sdtdh="http://schemas.microsoft.com/office/word/2020/wordml/sdtdatahash" xmlns:w16se="http://schemas.microsoft.com/office/word/2015/wordml/symex" xmlns:wpg="http://schemas.microsoft.com/office/word/2010/wordprocessingGroup" xmlns:wpi="http://schemas.microsoft.com/office/word/2010/wordprocessingInk" xmlns:wne="http://schemas.microsoft.com/office/word/2006/wordml" xmlns:wps="http://schemas.microsoft.com/office/word/2010/wordprocessingShape" mc:Ignorable="w14 w15 w16se w16cid w16 w16cex w16sdtdh cr wp14">
-  <w16cex:commentExtensible w16cex:durableId="1569A2CA" w16cex:dateUtc="2023-10-25T09:19:00Z"/>
-  <w16cex:commentExtensible w16cex:durableId="5CCD4D87" w16cex:dateUtc="2023-10-25T09:28:00Z"/>
-</w16cex:commentsExtensible>
-</file>
-
-<file path=word/commentsIds.xml><?xml version="1.0" encoding="utf-8"?>
-<w16cid:commentsIds xmlns:wpc="http://schemas.microsoft.com/office/word/2010/wordprocessingCanvas" xmlns:cx="http://schemas.microsoft.com/office/drawing/2014/chartex" xmlns:cx1="http://schemas.microsoft.com/office/drawing/2015/9/8/chartex" xmlns:cx2="http://schemas.microsoft.com/office/drawing/2015/10/21/chartex" xmlns:cx3="http://schemas.microsoft.com/office/drawing/2016/5/9/chartex" xmlns:cx4="http://schemas.microsoft.com/office/drawing/2016/5/10/chartex" xmlns:cx5="http://schemas.microsoft.com/office/drawing/2016/5/11/chartex" xmlns:cx6="http://schemas.microsoft.com/office/drawing/2016/5/12/chartex" xmlns:cx7="http://schemas.microsoft.com/office/drawing/2016/5/13/chartex" xmlns:cx8="http://schemas.microsoft.com/office/drawing/2016/5/14/chartex" xmlns:mc="http://schemas.openxmlformats.org/markup-compatibility/2006" xmlns:aink="http://schemas.microsoft.com/office/drawing/2016/ink" xmlns:am3d="http://schemas.microsoft.com/office/drawing/2017/model3d" xmlns:o="urn:schemas-microsoft-com:office:office" xmlns:oel="http://schemas.microsoft.com/office/2019/extlst" xmlns:r="http://schemas.openxmlformats.org/officeDocument/2006/relationships" xmlns:m="http://schemas.openxmlformats.org/officeDocument/2006/math" xmlns:v="urn:schemas-microsoft-com:vml" xmlns:wp14="http://schemas.microsoft.com/office/word/2010/wordprocessingDrawing" xmlns:wp="http://schemas.openxmlformats.org/drawingml/2006/wordprocessingDrawing" xmlns:w10="urn:schemas-microsoft-com:office:word" xmlns:w="http://schemas.openxmlformats.org/wordprocessingml/2006/main" xmlns:w14="http://schemas.microsoft.com/office/word/2010/wordml" xmlns:w15="http://schemas.microsoft.com/office/word/2012/wordml" xmlns:w16cex="http://schemas.microsoft.com/office/word/2018/wordml/cex" xmlns:w16cid="http://schemas.microsoft.com/office/word/2016/wordml/cid" xmlns:w16="http://schemas.microsoft.com/office/word/2018/wordml" xmlns:w16sdtdh="http://schemas.microsoft.com/office/word/2020/wordml/sdtdatahash" xmlns:w16se="http://schemas.microsoft.com/office/word/2015/wordml/symex" xmlns:wpg="http://schemas.microsoft.com/office/word/2010/wordprocessingGroup" xmlns:wpi="http://schemas.microsoft.com/office/word/2010/wordprocessingInk" xmlns:wne="http://schemas.microsoft.com/office/word/2006/wordml" xmlns:wps="http://schemas.microsoft.com/office/word/2010/wordprocessingShape" mc:Ignorable="w14 w15 w16se w16cid w16 w16cex w16sdtdh wp14">
-  <w16cid:commentId w16cid:paraId="4BEDBF1D" w16cid:durableId="1569A2CA"/>
-  <w16cid:commentId w16cid:paraId="1717AD61" w16cid:durableId="5CCD4D87"/>
-</w16cid:commentsIds>
 </file>
 
 <file path=word/endnotes.xml><?xml version="1.0" encoding="utf-8"?>
@@ -1588,45 +2421,35 @@
 <w:hdr xmlns:wpc="http://schemas.microsoft.com/office/word/2010/wordprocessingCanvas" xmlns:cx="http://schemas.microsoft.com/office/drawing/2014/chartex" xmlns:cx1="http://schemas.microsoft.com/office/drawing/2015/9/8/chartex" xmlns:cx2="http://schemas.microsoft.com/office/drawing/2015/10/21/chartex" xmlns:cx3="http://schemas.microsoft.com/office/drawing/2016/5/9/chartex" xmlns:cx4="http://schemas.microsoft.com/office/drawing/2016/5/10/chartex" xmlns:cx5="http://schemas.microsoft.com/office/drawing/2016/5/11/chartex" xmlns:cx6="http://schemas.microsoft.com/office/drawing/2016/5/12/chartex" xmlns:cx7="http://schemas.microsoft.com/office/drawing/2016/5/13/chartex" xmlns:cx8="http://schemas.microsoft.com/office/drawing/2016/5/14/chartex" xmlns:mc="http://schemas.openxmlformats.org/markup-compatibility/2006" xmlns:aink="http://schemas.microsoft.com/office/drawing/2016/ink" xmlns:am3d="http://schemas.microsoft.com/office/drawing/2017/model3d" xmlns:o="urn:schemas-microsoft-com:office:office" xmlns:oel="http://schemas.microsoft.com/office/2019/extlst" xmlns:r="http://schemas.openxmlformats.org/officeDocument/2006/relationships" xmlns:m="http://schemas.openxmlformats.org/officeDocument/2006/math" xmlns:v="urn:schemas-microsoft-com:vml" xmlns:wp14="http://schemas.microsoft.com/office/word/2010/wordprocessingDrawing" xmlns:wp="http://schemas.openxmlformats.org/drawingml/2006/wordprocessingDrawing" xmlns:w10="urn:schemas-microsoft-com:office:word" xmlns:w="http://schemas.openxmlformats.org/wordprocessingml/2006/main" xmlns:w14="http://schemas.microsoft.com/office/word/2010/wordml" xmlns:w15="http://schemas.microsoft.com/office/word/2012/wordml" xmlns:w16cex="http://schemas.microsoft.com/office/word/2018/wordml/cex" xmlns:w16cid="http://schemas.microsoft.com/office/word/2016/wordml/cid" xmlns:w16="http://schemas.microsoft.com/office/word/2018/wordml" xmlns:w16sdtdh="http://schemas.microsoft.com/office/word/2020/wordml/sdtdatahash" xmlns:w16se="http://schemas.microsoft.com/office/word/2015/wordml/symex" xmlns:wpg="http://schemas.microsoft.com/office/word/2010/wordprocessingGroup" xmlns:wpi="http://schemas.microsoft.com/office/word/2010/wordprocessingInk" xmlns:wne="http://schemas.microsoft.com/office/word/2006/wordml" xmlns:wps="http://schemas.microsoft.com/office/word/2010/wordprocessingShape" mc:Ignorable="w14 w15 w16se w16cid w16 w16cex w16sdtdh wp14">
   <w:p>
     <w:pPr>
-      <w:pStyle w:val="Header"/>
+      <w:pStyle w:val="Koptekst"/>
       <w:rPr>
-        <w:lang w:val="en-GB"/>
+        <w:lang w:val="en-US"/>
       </w:rPr>
     </w:pPr>
     <w:r>
       <w:rPr>
-        <w:lang w:val="en-GB"/>
+        <w:b/>
+        <w:bCs/>
+        <w:lang w:val="en-US"/>
       </w:rPr>
-      <w:t xml:space="preserve">Jesse </w:t>
+      <w:t xml:space="preserve">8DM50 Deep learning in medical imaging and biology </w:t>
     </w:r>
-    <w:proofErr w:type="spellStart"/>
     <w:r>
       <w:rPr>
-        <w:lang w:val="en-GB"/>
+        <w:b/>
+        <w:bCs/>
+        <w:lang w:val="en-US"/>
       </w:rPr>
-      <w:t>Quadt</w:t>
-    </w:r>
-    <w:proofErr w:type="spellEnd"/>
-    <w:r>
-      <w:rPr>
-        <w:lang w:val="en-GB"/>
-      </w:rPr>
-      <w:t>, 1416367</w:t>
+      <w:tab/>
     </w:r>
   </w:p>
   <w:p>
     <w:pPr>
-      <w:pStyle w:val="Header"/>
+      <w:pStyle w:val="Koptekst"/>
       <w:rPr>
-        <w:lang w:val="en-GB"/>
+        <w:lang w:val="en-US"/>
       </w:rPr>
     </w:pPr>
-    <w:r>
-      <w:rPr>
-        <w:lang w:val="en-GB"/>
-      </w:rPr>
-      <w:br/>
-    </w:r>
   </w:p>
 </w:hdr>
 </file>
@@ -1902,14 +2725,6 @@
     <w:abstractNumId w:val="1"/>
   </w:num>
 </w:numbering>
-</file>
-
-<file path=word/people.xml><?xml version="1.0" encoding="utf-8"?>
-<w15:people xmlns:wpc="http://schemas.microsoft.com/office/word/2010/wordprocessingCanvas" xmlns:cx="http://schemas.microsoft.com/office/drawing/2014/chartex" xmlns:cx1="http://schemas.microsoft.com/office/drawing/2015/9/8/chartex" xmlns:cx2="http://schemas.microsoft.com/office/drawing/2015/10/21/chartex" xmlns:cx3="http://schemas.microsoft.com/office/drawing/2016/5/9/chartex" xmlns:cx4="http://schemas.microsoft.com/office/drawing/2016/5/10/chartex" xmlns:cx5="http://schemas.microsoft.com/office/drawing/2016/5/11/chartex" xmlns:cx6="http://schemas.microsoft.com/office/drawing/2016/5/12/chartex" xmlns:cx7="http://schemas.microsoft.com/office/drawing/2016/5/13/chartex" xmlns:cx8="http://schemas.microsoft.com/office/drawing/2016/5/14/chartex" xmlns:mc="http://schemas.openxmlformats.org/markup-compatibility/2006" xmlns:aink="http://schemas.microsoft.com/office/drawing/2016/ink" xmlns:am3d="http://schemas.microsoft.com/office/drawing/2017/model3d" xmlns:o="urn:schemas-microsoft-com:office:office" xmlns:oel="http://schemas.microsoft.com/office/2019/extlst" xmlns:r="http://schemas.openxmlformats.org/officeDocument/2006/relationships" xmlns:m="http://schemas.openxmlformats.org/officeDocument/2006/math" xmlns:v="urn:schemas-microsoft-com:vml" xmlns:wp14="http://schemas.microsoft.com/office/word/2010/wordprocessingDrawing" xmlns:wp="http://schemas.openxmlformats.org/drawingml/2006/wordprocessingDrawing" xmlns:w10="urn:schemas-microsoft-com:office:word" xmlns:w="http://schemas.openxmlformats.org/wordprocessingml/2006/main" xmlns:w14="http://schemas.microsoft.com/office/word/2010/wordml" xmlns:w15="http://schemas.microsoft.com/office/word/2012/wordml" xmlns:w16cex="http://schemas.microsoft.com/office/word/2018/wordml/cex" xmlns:w16cid="http://schemas.microsoft.com/office/word/2016/wordml/cid" xmlns:w16="http://schemas.microsoft.com/office/word/2018/wordml" xmlns:w16sdtdh="http://schemas.microsoft.com/office/word/2020/wordml/sdtdatahash" xmlns:w16se="http://schemas.microsoft.com/office/word/2015/wordml/symex" xmlns:wpg="http://schemas.microsoft.com/office/word/2010/wordprocessingGroup" xmlns:wpi="http://schemas.microsoft.com/office/word/2010/wordprocessingInk" xmlns:wne="http://schemas.microsoft.com/office/word/2006/wordml" xmlns:wps="http://schemas.microsoft.com/office/word/2010/wordprocessingShape" mc:Ignorable="w14 w15 w16se w16cid w16 w16cex w16sdtdh wp14">
-  <w15:person w15:author="Vlasman, Fijten">
-    <w15:presenceInfo w15:providerId="AD" w15:userId="S::f.vlasman@student.tue.nl::1925b3f5-2e4e-4001-9c2f-c3585a629d29"/>
-  </w15:person>
-</w15:people>
 </file>
 
 <file path=word/styles.xml><?xml version="1.0" encoding="utf-8"?>
@@ -2309,19 +3124,20 @@
     <w:lsdException w:name="Unresolved Mention" w:semiHidden="1" w:unhideWhenUsed="1"/>
     <w:lsdException w:name="Smart Link" w:semiHidden="1" w:unhideWhenUsed="1"/>
   </w:latentStyles>
-  <w:style w:type="paragraph" w:default="1" w:styleId="Normal">
+  <w:style w:type="paragraph" w:default="1" w:styleId="Standaard">
     <w:name w:val="Normal"/>
     <w:qFormat/>
     <w:rPr>
       <w:lang w:val="nl-NL"/>
     </w:rPr>
   </w:style>
-  <w:style w:type="character" w:default="1" w:styleId="DefaultParagraphFont">
+  <w:style w:type="character" w:default="1" w:styleId="Standaardalinea-lettertype">
     <w:name w:val="Default Paragraph Font"/>
     <w:uiPriority w:val="1"/>
+    <w:semiHidden/>
     <w:unhideWhenUsed/>
   </w:style>
-  <w:style w:type="table" w:default="1" w:styleId="TableNormal">
+  <w:style w:type="table" w:default="1" w:styleId="Standaardtabel">
     <w:name w:val="Normal Table"/>
     <w:uiPriority w:val="99"/>
     <w:semiHidden/>
@@ -2336,16 +3152,16 @@
       </w:tblCellMar>
     </w:tblPr>
   </w:style>
-  <w:style w:type="numbering" w:default="1" w:styleId="NoList">
+  <w:style w:type="numbering" w:default="1" w:styleId="Geenlijst">
     <w:name w:val="No List"/>
     <w:uiPriority w:val="99"/>
     <w:semiHidden/>
     <w:unhideWhenUsed/>
   </w:style>
-  <w:style w:type="paragraph" w:styleId="Header">
+  <w:style w:type="paragraph" w:styleId="Koptekst">
     <w:name w:val="header"/>
-    <w:basedOn w:val="Normal"/>
-    <w:link w:val="HeaderChar"/>
+    <w:basedOn w:val="Standaard"/>
+    <w:link w:val="KoptekstChar"/>
     <w:uiPriority w:val="99"/>
     <w:unhideWhenUsed/>
     <w:rsid w:val="00760921"/>
@@ -2357,20 +3173,20 @@
       <w:spacing w:after="0" w:line="240" w:lineRule="auto"/>
     </w:pPr>
   </w:style>
-  <w:style w:type="character" w:customStyle="1" w:styleId="HeaderChar">
-    <w:name w:val="Header Char"/>
-    <w:basedOn w:val="DefaultParagraphFont"/>
-    <w:link w:val="Header"/>
+  <w:style w:type="character" w:customStyle="1" w:styleId="KoptekstChar">
+    <w:name w:val="Koptekst Char"/>
+    <w:basedOn w:val="Standaardalinea-lettertype"/>
+    <w:link w:val="Koptekst"/>
     <w:uiPriority w:val="99"/>
     <w:rsid w:val="00760921"/>
     <w:rPr>
       <w:lang w:val="nl-NL"/>
     </w:rPr>
   </w:style>
-  <w:style w:type="paragraph" w:styleId="Footer">
+  <w:style w:type="paragraph" w:styleId="Voettekst">
     <w:name w:val="footer"/>
-    <w:basedOn w:val="Normal"/>
-    <w:link w:val="FooterChar"/>
+    <w:basedOn w:val="Standaard"/>
+    <w:link w:val="VoettekstChar"/>
     <w:uiPriority w:val="99"/>
     <w:unhideWhenUsed/>
     <w:rsid w:val="00760921"/>
@@ -2382,19 +3198,19 @@
       <w:spacing w:after="0" w:line="240" w:lineRule="auto"/>
     </w:pPr>
   </w:style>
-  <w:style w:type="character" w:customStyle="1" w:styleId="FooterChar">
-    <w:name w:val="Footer Char"/>
-    <w:basedOn w:val="DefaultParagraphFont"/>
-    <w:link w:val="Footer"/>
+  <w:style w:type="character" w:customStyle="1" w:styleId="VoettekstChar">
+    <w:name w:val="Voettekst Char"/>
+    <w:basedOn w:val="Standaardalinea-lettertype"/>
+    <w:link w:val="Voettekst"/>
     <w:uiPriority w:val="99"/>
     <w:rsid w:val="00760921"/>
     <w:rPr>
       <w:lang w:val="nl-NL"/>
     </w:rPr>
   </w:style>
-  <w:style w:type="paragraph" w:styleId="NormalWeb">
+  <w:style w:type="paragraph" w:styleId="Normaalweb">
     <w:name w:val="Normal (Web)"/>
-    <w:basedOn w:val="Normal"/>
+    <w:basedOn w:val="Standaard"/>
     <w:uiPriority w:val="99"/>
     <w:semiHidden/>
     <w:unhideWhenUsed/>
@@ -2410,9 +3226,9 @@
       <w14:ligatures w14:val="none"/>
     </w:rPr>
   </w:style>
-  <w:style w:type="paragraph" w:styleId="ListParagraph">
+  <w:style w:type="paragraph" w:styleId="Lijstalinea">
     <w:name w:val="List Paragraph"/>
-    <w:basedOn w:val="Normal"/>
+    <w:basedOn w:val="Standaard"/>
     <w:uiPriority w:val="34"/>
     <w:qFormat/>
     <w:rsid w:val="003F6A73"/>
@@ -2421,9 +3237,9 @@
       <w:contextualSpacing/>
     </w:pPr>
   </w:style>
-  <w:style w:type="character" w:styleId="CommentReference">
+  <w:style w:type="character" w:styleId="Verwijzingopmerking">
     <w:name w:val="annotation reference"/>
-    <w:basedOn w:val="DefaultParagraphFont"/>
+    <w:basedOn w:val="Standaardalinea-lettertype"/>
     <w:uiPriority w:val="99"/>
     <w:semiHidden/>
     <w:unhideWhenUsed/>
@@ -2433,10 +3249,10 @@
       <w:szCs w:val="16"/>
     </w:rPr>
   </w:style>
-  <w:style w:type="paragraph" w:styleId="CommentText">
+  <w:style w:type="paragraph" w:styleId="Tekstopmerking">
     <w:name w:val="annotation text"/>
-    <w:basedOn w:val="Normal"/>
-    <w:link w:val="CommentTextChar"/>
+    <w:basedOn w:val="Standaard"/>
+    <w:link w:val="TekstopmerkingChar"/>
     <w:uiPriority w:val="99"/>
     <w:unhideWhenUsed/>
     <w:rsid w:val="00E92A64"/>
@@ -2448,10 +3264,10 @@
       <w:szCs w:val="20"/>
     </w:rPr>
   </w:style>
-  <w:style w:type="character" w:customStyle="1" w:styleId="CommentTextChar">
-    <w:name w:val="Comment Text Char"/>
-    <w:basedOn w:val="DefaultParagraphFont"/>
-    <w:link w:val="CommentText"/>
+  <w:style w:type="character" w:customStyle="1" w:styleId="TekstopmerkingChar">
+    <w:name w:val="Tekst opmerking Char"/>
+    <w:basedOn w:val="Standaardalinea-lettertype"/>
+    <w:link w:val="Tekstopmerking"/>
     <w:uiPriority w:val="99"/>
     <w:rsid w:val="00E92A64"/>
     <w:rPr>
@@ -2460,11 +3276,11 @@
       <w:lang w:val="nl-NL"/>
     </w:rPr>
   </w:style>
-  <w:style w:type="paragraph" w:styleId="CommentSubject">
+  <w:style w:type="paragraph" w:styleId="Onderwerpvanopmerking">
     <w:name w:val="annotation subject"/>
-    <w:basedOn w:val="CommentText"/>
-    <w:next w:val="CommentText"/>
-    <w:link w:val="CommentSubjectChar"/>
+    <w:basedOn w:val="Tekstopmerking"/>
+    <w:next w:val="Tekstopmerking"/>
+    <w:link w:val="OnderwerpvanopmerkingChar"/>
     <w:uiPriority w:val="99"/>
     <w:semiHidden/>
     <w:unhideWhenUsed/>
@@ -2474,10 +3290,10 @@
       <w:bCs/>
     </w:rPr>
   </w:style>
-  <w:style w:type="character" w:customStyle="1" w:styleId="CommentSubjectChar">
-    <w:name w:val="Comment Subject Char"/>
-    <w:basedOn w:val="CommentTextChar"/>
-    <w:link w:val="CommentSubject"/>
+  <w:style w:type="character" w:customStyle="1" w:styleId="OnderwerpvanopmerkingChar">
+    <w:name w:val="Onderwerp van opmerking Char"/>
+    <w:basedOn w:val="TekstopmerkingChar"/>
+    <w:link w:val="Onderwerpvanopmerking"/>
     <w:uiPriority w:val="99"/>
     <w:semiHidden/>
     <w:rsid w:val="00E92A64"/>
@@ -2487,6 +3303,19 @@
       <w:sz w:val="20"/>
       <w:szCs w:val="20"/>
       <w:lang w:val="nl-NL"/>
+    </w:rPr>
+  </w:style>
+  <w:style w:type="paragraph" w:styleId="Geenafstand">
+    <w:name w:val="No Spacing"/>
+    <w:uiPriority w:val="1"/>
+    <w:qFormat/>
+    <w:rsid w:val="007A0C0F"/>
+    <w:pPr>
+      <w:spacing w:after="0" w:line="240" w:lineRule="auto"/>
+    </w:pPr>
+    <w:rPr>
+      <w:rFonts w:asciiTheme="minorHAnsi" w:hAnsiTheme="minorHAnsi" w:cstheme="minorBidi"/>
+      <w:lang w:val="en-GB"/>
     </w:rPr>
   </w:style>
 </w:styles>

</xml_diff>